<commit_message>
add experiments - 5,6,7,8
</commit_message>
<xml_diff>
--- a/SE Project.docx
+++ b/SE Project.docx
@@ -19,19 +19,19 @@
           <w:sz w:val="32"/>
           <w:szCs w:val="32"/>
         </w:rPr>
-        <w:t>Name: Rojivadiya Tithi R.</w:t>
-      </w:r>
-    </w:p>
-    <w:p>
-      <w:pPr>
-        <w:pStyle w:val="ListParagraph"/>
+        <w:t xml:space="preserve">Name: </w:t>
+      </w:r>
+      <w:proofErr w:type="spellStart"/>
+      <w:r>
         <w:rPr>
           <w:rFonts w:ascii="Times New Roman" w:hAnsi="Times New Roman" w:cs="Times New Roman"/>
           <w:color w:val="000000" w:themeColor="text1"/>
           <w:sz w:val="32"/>
           <w:szCs w:val="32"/>
         </w:rPr>
-      </w:pPr>
+        <w:t>Rojivadiya</w:t>
+      </w:r>
+      <w:proofErr w:type="spellEnd"/>
       <w:r>
         <w:rPr>
           <w:rFonts w:ascii="Times New Roman" w:hAnsi="Times New Roman" w:cs="Times New Roman"/>
@@ -39,19 +39,19 @@
           <w:sz w:val="32"/>
           <w:szCs w:val="32"/>
         </w:rPr>
-        <w:t>Subject: sem-5</w:t>
-      </w:r>
-    </w:p>
-    <w:p>
-      <w:pPr>
-        <w:pStyle w:val="ListParagraph"/>
+        <w:t xml:space="preserve"> </w:t>
+      </w:r>
+      <w:proofErr w:type="spellStart"/>
+      <w:r>
         <w:rPr>
           <w:rFonts w:ascii="Times New Roman" w:hAnsi="Times New Roman" w:cs="Times New Roman"/>
           <w:color w:val="000000" w:themeColor="text1"/>
           <w:sz w:val="32"/>
           <w:szCs w:val="32"/>
         </w:rPr>
-      </w:pPr>
+        <w:t>Tithi</w:t>
+      </w:r>
+      <w:proofErr w:type="spellEnd"/>
       <w:r>
         <w:rPr>
           <w:rFonts w:ascii="Times New Roman" w:hAnsi="Times New Roman" w:cs="Times New Roman"/>
@@ -59,6 +59,46 @@
           <w:sz w:val="32"/>
           <w:szCs w:val="32"/>
         </w:rPr>
+        <w:t xml:space="preserve"> R.</w:t>
+      </w:r>
+    </w:p>
+    <w:p>
+      <w:pPr>
+        <w:pStyle w:val="ListParagraph"/>
+        <w:rPr>
+          <w:rFonts w:ascii="Times New Roman" w:hAnsi="Times New Roman" w:cs="Times New Roman"/>
+          <w:color w:val="000000" w:themeColor="text1"/>
+          <w:sz w:val="32"/>
+          <w:szCs w:val="32"/>
+        </w:rPr>
+      </w:pPr>
+      <w:r>
+        <w:rPr>
+          <w:rFonts w:ascii="Times New Roman" w:hAnsi="Times New Roman" w:cs="Times New Roman"/>
+          <w:color w:val="000000" w:themeColor="text1"/>
+          <w:sz w:val="32"/>
+          <w:szCs w:val="32"/>
+        </w:rPr>
+        <w:t>Subject: sem-5</w:t>
+      </w:r>
+    </w:p>
+    <w:p>
+      <w:pPr>
+        <w:pStyle w:val="ListParagraph"/>
+        <w:rPr>
+          <w:rFonts w:ascii="Times New Roman" w:hAnsi="Times New Roman" w:cs="Times New Roman"/>
+          <w:color w:val="000000" w:themeColor="text1"/>
+          <w:sz w:val="32"/>
+          <w:szCs w:val="32"/>
+        </w:rPr>
+      </w:pPr>
+      <w:r>
+        <w:rPr>
+          <w:rFonts w:ascii="Times New Roman" w:hAnsi="Times New Roman" w:cs="Times New Roman"/>
+          <w:color w:val="000000" w:themeColor="text1"/>
+          <w:sz w:val="32"/>
+          <w:szCs w:val="32"/>
+        </w:rPr>
         <w:t>Roll no.:IT119</w:t>
       </w:r>
     </w:p>
@@ -431,7 +471,27 @@
           <w:sz w:val="28"/>
           <w:szCs w:val="28"/>
         </w:rPr>
-        <w:t>This is the initial phase to understand what the software should do. Developers and analysts gather requirements from the client, end users, and experts to define the functionalities of the system. The collected requirements are then analyzed for clarity, completeness, and feasibility, and a Software Requirements Specification (SRS) document is prepared.</w:t>
+        <w:t xml:space="preserve">This is the initial phase to understand what the software should do. Developers and analysts gather requirements from the client, end users, and experts to define the functionalities of the system. The collected requirements are then </w:t>
+      </w:r>
+      <w:proofErr w:type="spellStart"/>
+      <w:r>
+        <w:rPr>
+          <w:rFonts w:ascii="Times New Roman" w:hAnsi="Times New Roman" w:cs="Times New Roman"/>
+          <w:color w:val="0D0D0D" w:themeColor="text1" w:themeTint="F2"/>
+          <w:sz w:val="28"/>
+          <w:szCs w:val="28"/>
+        </w:rPr>
+        <w:t>analyzed</w:t>
+      </w:r>
+      <w:proofErr w:type="spellEnd"/>
+      <w:r>
+        <w:rPr>
+          <w:rFonts w:ascii="Times New Roman" w:hAnsi="Times New Roman" w:cs="Times New Roman"/>
+          <w:color w:val="0D0D0D" w:themeColor="text1" w:themeTint="F2"/>
+          <w:sz w:val="28"/>
+          <w:szCs w:val="28"/>
+        </w:rPr>
+        <w:t xml:space="preserve"> for clarity, completeness, and feasibility, and a Software Requirements Specification (SRS) document is prepared.</w:t>
       </w:r>
     </w:p>
     <w:p>
@@ -563,17 +623,7 @@
           <w:sz w:val="28"/>
           <w:szCs w:val="28"/>
         </w:rPr>
-        <w:t xml:space="preserve">After coding is complete, the software is tested to identify and fix any bugs. Testing ensures that the system works according to need and meets the quality standards. </w:t>
-      </w:r>
-      <w:r>
-        <w:rPr>
-          <w:rFonts w:ascii="Times New Roman" w:hAnsi="Times New Roman" w:cs="Times New Roman"/>
-          <w:color w:val="0D0D0D" w:themeColor="text1" w:themeTint="F2"/>
-          <w:sz w:val="28"/>
-          <w:szCs w:val="28"/>
-        </w:rPr>
-        <w:lastRenderedPageBreak/>
-        <w:t>Different types of testing such as unit testing, integration testing, system testing, and user acceptance testing are carried out to validate both functionality and performance.</w:t>
+        <w:t>After coding is complete, the software is tested to identify and fix any bugs. Testing ensures that the system works according to need and meets the quality standards. Different types of testing such as unit testing, integration testing, system testing, and user acceptance testing are carried out to validate both functionality and performance.</w:t>
       </w:r>
     </w:p>
     <w:p>
@@ -977,7 +1027,6 @@
           <w:sz w:val="28"/>
           <w:szCs w:val="28"/>
         </w:rPr>
-        <w:lastRenderedPageBreak/>
         <w:t>4.Prototyping Model</w:t>
       </w:r>
       <w:r>
@@ -1040,6 +1089,7 @@
         </w:rPr>
         <w:t xml:space="preserve"> Requirements will not </w:t>
       </w:r>
+      <w:proofErr w:type="spellStart"/>
       <w:proofErr w:type="gramStart"/>
       <w:r>
         <w:rPr>
@@ -1050,6 +1100,7 @@
         </w:rPr>
         <w:t>changed</w:t>
       </w:r>
+      <w:proofErr w:type="spellEnd"/>
       <w:proofErr w:type="gramEnd"/>
       <w:r>
         <w:rPr>
@@ -1741,19 +1792,19 @@
           <w:sz w:val="28"/>
           <w:szCs w:val="28"/>
         </w:rPr>
-        <w:t>Gathering and identifying what stakeholders need from Blinkit.</w:t>
-      </w:r>
-    </w:p>
-    <w:p>
-      <w:pPr>
-        <w:pStyle w:val="ListParagraph"/>
+        <w:t xml:space="preserve">Gathering and identifying what stakeholders need from </w:t>
+      </w:r>
+      <w:proofErr w:type="spellStart"/>
+      <w:r>
         <w:rPr>
           <w:rFonts w:ascii="Times New Roman" w:hAnsi="Times New Roman" w:cs="Times New Roman"/>
           <w:color w:val="000000" w:themeColor="text1"/>
           <w:sz w:val="28"/>
           <w:szCs w:val="28"/>
         </w:rPr>
-      </w:pPr>
+        <w:t>Blinkit</w:t>
+      </w:r>
+      <w:proofErr w:type="spellEnd"/>
       <w:r>
         <w:rPr>
           <w:rFonts w:ascii="Times New Roman" w:hAnsi="Times New Roman" w:cs="Times New Roman"/>
@@ -1761,6 +1812,26 @@
           <w:sz w:val="28"/>
           <w:szCs w:val="28"/>
         </w:rPr>
+        <w:t>.</w:t>
+      </w:r>
+    </w:p>
+    <w:p>
+      <w:pPr>
+        <w:pStyle w:val="ListParagraph"/>
+        <w:rPr>
+          <w:rFonts w:ascii="Times New Roman" w:hAnsi="Times New Roman" w:cs="Times New Roman"/>
+          <w:color w:val="000000" w:themeColor="text1"/>
+          <w:sz w:val="28"/>
+          <w:szCs w:val="28"/>
+        </w:rPr>
+      </w:pPr>
+      <w:r>
+        <w:rPr>
+          <w:rFonts w:ascii="Times New Roman" w:hAnsi="Times New Roman" w:cs="Times New Roman"/>
+          <w:color w:val="000000" w:themeColor="text1"/>
+          <w:sz w:val="28"/>
+          <w:szCs w:val="28"/>
+        </w:rPr>
         <w:t>Sources:</w:t>
       </w:r>
     </w:p>
@@ -1861,19 +1932,19 @@
           <w:sz w:val="28"/>
           <w:szCs w:val="28"/>
         </w:rPr>
-        <w:t>· Competitors (Zepto, Instamart, BigBasket)</w:t>
-      </w:r>
-    </w:p>
-    <w:p>
-      <w:pPr>
-        <w:pStyle w:val="ListParagraph"/>
+        <w:t>· Competitors (</w:t>
+      </w:r>
+      <w:proofErr w:type="spellStart"/>
+      <w:r>
         <w:rPr>
           <w:rFonts w:ascii="Times New Roman" w:hAnsi="Times New Roman" w:cs="Times New Roman"/>
           <w:color w:val="000000" w:themeColor="text1"/>
           <w:sz w:val="28"/>
           <w:szCs w:val="28"/>
         </w:rPr>
-      </w:pPr>
+        <w:t>Zepto</w:t>
+      </w:r>
+      <w:proofErr w:type="spellEnd"/>
       <w:r>
         <w:rPr>
           <w:rFonts w:ascii="Times New Roman" w:hAnsi="Times New Roman" w:cs="Times New Roman"/>
@@ -1881,6 +1952,66 @@
           <w:sz w:val="28"/>
           <w:szCs w:val="28"/>
         </w:rPr>
+        <w:t xml:space="preserve">, </w:t>
+      </w:r>
+      <w:proofErr w:type="spellStart"/>
+      <w:r>
+        <w:rPr>
+          <w:rFonts w:ascii="Times New Roman" w:hAnsi="Times New Roman" w:cs="Times New Roman"/>
+          <w:color w:val="000000" w:themeColor="text1"/>
+          <w:sz w:val="28"/>
+          <w:szCs w:val="28"/>
+        </w:rPr>
+        <w:t>Instamart</w:t>
+      </w:r>
+      <w:proofErr w:type="spellEnd"/>
+      <w:r>
+        <w:rPr>
+          <w:rFonts w:ascii="Times New Roman" w:hAnsi="Times New Roman" w:cs="Times New Roman"/>
+          <w:color w:val="000000" w:themeColor="text1"/>
+          <w:sz w:val="28"/>
+          <w:szCs w:val="28"/>
+        </w:rPr>
+        <w:t xml:space="preserve">, </w:t>
+      </w:r>
+      <w:proofErr w:type="spellStart"/>
+      <w:r>
+        <w:rPr>
+          <w:rFonts w:ascii="Times New Roman" w:hAnsi="Times New Roman" w:cs="Times New Roman"/>
+          <w:color w:val="000000" w:themeColor="text1"/>
+          <w:sz w:val="28"/>
+          <w:szCs w:val="28"/>
+        </w:rPr>
+        <w:t>BigBasket</w:t>
+      </w:r>
+      <w:proofErr w:type="spellEnd"/>
+      <w:r>
+        <w:rPr>
+          <w:rFonts w:ascii="Times New Roman" w:hAnsi="Times New Roman" w:cs="Times New Roman"/>
+          <w:color w:val="000000" w:themeColor="text1"/>
+          <w:sz w:val="28"/>
+          <w:szCs w:val="28"/>
+        </w:rPr>
+        <w:t>)</w:t>
+      </w:r>
+    </w:p>
+    <w:p>
+      <w:pPr>
+        <w:pStyle w:val="ListParagraph"/>
+        <w:rPr>
+          <w:rFonts w:ascii="Times New Roman" w:hAnsi="Times New Roman" w:cs="Times New Roman"/>
+          <w:color w:val="000000" w:themeColor="text1"/>
+          <w:sz w:val="28"/>
+          <w:szCs w:val="28"/>
+        </w:rPr>
+      </w:pPr>
+      <w:r>
+        <w:rPr>
+          <w:rFonts w:ascii="Times New Roman" w:hAnsi="Times New Roman" w:cs="Times New Roman"/>
+          <w:color w:val="000000" w:themeColor="text1"/>
+          <w:sz w:val="28"/>
+          <w:szCs w:val="28"/>
+        </w:rPr>
         <w:t>· Legal compliance (FSSAI, delivery regulations)</w:t>
       </w:r>
     </w:p>
@@ -1952,26 +2083,37 @@
           <w:sz w:val="28"/>
           <w:szCs w:val="28"/>
         </w:rPr>
-        <w:t>· Surveys on grocery buying behavior</w:t>
-      </w:r>
-    </w:p>
-    <w:p>
-      <w:pPr>
-        <w:pStyle w:val="ListParagraph"/>
+        <w:t xml:space="preserve">· Surveys on grocery buying </w:t>
+      </w:r>
+      <w:proofErr w:type="spellStart"/>
+      <w:r>
         <w:rPr>
           <w:rFonts w:ascii="Times New Roman" w:hAnsi="Times New Roman" w:cs="Times New Roman"/>
           <w:color w:val="000000" w:themeColor="text1"/>
           <w:sz w:val="28"/>
           <w:szCs w:val="28"/>
         </w:rPr>
-      </w:pPr>
-      <w:r>
+        <w:t>behavior</w:t>
+      </w:r>
+      <w:proofErr w:type="spellEnd"/>
+    </w:p>
+    <w:p>
+      <w:pPr>
+        <w:pStyle w:val="ListParagraph"/>
         <w:rPr>
           <w:rFonts w:ascii="Times New Roman" w:hAnsi="Times New Roman" w:cs="Times New Roman"/>
           <w:color w:val="000000" w:themeColor="text1"/>
           <w:sz w:val="28"/>
           <w:szCs w:val="28"/>
         </w:rPr>
+      </w:pPr>
+      <w:r>
+        <w:rPr>
+          <w:rFonts w:ascii="Times New Roman" w:hAnsi="Times New Roman" w:cs="Times New Roman"/>
+          <w:color w:val="000000" w:themeColor="text1"/>
+          <w:sz w:val="28"/>
+          <w:szCs w:val="28"/>
+        </w:rPr>
         <w:t>· Analysis of competitor features</w:t>
       </w:r>
     </w:p>
@@ -2253,19 +2395,19 @@
           <w:sz w:val="28"/>
           <w:szCs w:val="28"/>
         </w:rPr>
-        <w:t>Clearly documenting what the Blinkit system should do.</w:t>
-      </w:r>
-    </w:p>
-    <w:p>
-      <w:pPr>
-        <w:pStyle w:val="ListParagraph"/>
+        <w:t xml:space="preserve">Clearly documenting what the </w:t>
+      </w:r>
+      <w:proofErr w:type="spellStart"/>
+      <w:r>
         <w:rPr>
           <w:rFonts w:ascii="Times New Roman" w:hAnsi="Times New Roman" w:cs="Times New Roman"/>
           <w:color w:val="000000" w:themeColor="text1"/>
           <w:sz w:val="28"/>
           <w:szCs w:val="28"/>
         </w:rPr>
-      </w:pPr>
+        <w:t>Blinkit</w:t>
+      </w:r>
+      <w:proofErr w:type="spellEnd"/>
       <w:r>
         <w:rPr>
           <w:rFonts w:ascii="Times New Roman" w:hAnsi="Times New Roman" w:cs="Times New Roman"/>
@@ -2273,6 +2415,26 @@
           <w:sz w:val="28"/>
           <w:szCs w:val="28"/>
         </w:rPr>
+        <w:t xml:space="preserve"> system should do.</w:t>
+      </w:r>
+    </w:p>
+    <w:p>
+      <w:pPr>
+        <w:pStyle w:val="ListParagraph"/>
+        <w:rPr>
+          <w:rFonts w:ascii="Times New Roman" w:hAnsi="Times New Roman" w:cs="Times New Roman"/>
+          <w:color w:val="000000" w:themeColor="text1"/>
+          <w:sz w:val="28"/>
+          <w:szCs w:val="28"/>
+        </w:rPr>
+      </w:pPr>
+      <w:r>
+        <w:rPr>
+          <w:rFonts w:ascii="Times New Roman" w:hAnsi="Times New Roman" w:cs="Times New Roman"/>
+          <w:color w:val="000000" w:themeColor="text1"/>
+          <w:sz w:val="28"/>
+          <w:szCs w:val="28"/>
+        </w:rPr>
         <w:t>Types of Specifications:</w:t>
       </w:r>
     </w:p>
@@ -2293,7 +2455,6 @@
           <w:sz w:val="28"/>
           <w:szCs w:val="28"/>
         </w:rPr>
-        <w:lastRenderedPageBreak/>
         <w:t>· Software Requirements Specification (SRS)</w:t>
       </w:r>
     </w:p>
@@ -3185,13 +3346,23 @@
           <w:szCs w:val="28"/>
         </w:rPr>
       </w:pPr>
-      <w:r>
-        <w:rPr>
-          <w:rFonts w:ascii="Times New Roman" w:hAnsi="Times New Roman" w:cs="Times New Roman"/>
-          <w:sz w:val="28"/>
-          <w:szCs w:val="28"/>
-        </w:rPr>
-        <w:t>Blinkit – The Quick Grocery Delivery App</w:t>
+      <w:proofErr w:type="spellStart"/>
+      <w:r>
+        <w:rPr>
+          <w:rFonts w:ascii="Times New Roman" w:hAnsi="Times New Roman" w:cs="Times New Roman"/>
+          <w:sz w:val="28"/>
+          <w:szCs w:val="28"/>
+        </w:rPr>
+        <w:t>Blinkit</w:t>
+      </w:r>
+      <w:proofErr w:type="spellEnd"/>
+      <w:r>
+        <w:rPr>
+          <w:rFonts w:ascii="Times New Roman" w:hAnsi="Times New Roman" w:cs="Times New Roman"/>
+          <w:sz w:val="28"/>
+          <w:szCs w:val="28"/>
+        </w:rPr>
+        <w:t xml:space="preserve"> – The Quick Grocery Delivery App</w:t>
       </w:r>
       <w:r>
         <w:rPr>
@@ -3267,13 +3438,59 @@
           <w:szCs w:val="28"/>
         </w:rPr>
       </w:pPr>
-      <w:r>
-        <w:rPr>
-          <w:rFonts w:ascii="Times New Roman" w:hAnsi="Times New Roman" w:cs="Times New Roman"/>
-          <w:sz w:val="28"/>
-          <w:szCs w:val="28"/>
-        </w:rPr>
-        <w:t>Blinkit is an online platform that allows users to order groceries, food items, and daily essentials with rapid delivery service. The system aims to offer a seamless and efficient experience for users—from account creation to real-time order tracking. The scope includes user account management, product search, personalized cart, secure payments, and delivery tracking. Blinkit also supports additional features such as wishlist, gift options, and notifications. It is built for scalability, security, and performance to serve thousands of concurrent users.</w:t>
+      <w:proofErr w:type="spellStart"/>
+      <w:r>
+        <w:rPr>
+          <w:rFonts w:ascii="Times New Roman" w:hAnsi="Times New Roman" w:cs="Times New Roman"/>
+          <w:sz w:val="28"/>
+          <w:szCs w:val="28"/>
+        </w:rPr>
+        <w:t>Blinkit</w:t>
+      </w:r>
+      <w:proofErr w:type="spellEnd"/>
+      <w:r>
+        <w:rPr>
+          <w:rFonts w:ascii="Times New Roman" w:hAnsi="Times New Roman" w:cs="Times New Roman"/>
+          <w:sz w:val="28"/>
+          <w:szCs w:val="28"/>
+        </w:rPr>
+        <w:t xml:space="preserve"> is an online platform that allows users to order groceries, food items, and daily essentials with rapid delivery service. The system aims to offer a seamless and efficient experience for users—from account creation to real-time order tracking. The scope includes user account management, product search, personalized cart, secure payments, and delivery tracking. </w:t>
+      </w:r>
+      <w:proofErr w:type="spellStart"/>
+      <w:r>
+        <w:rPr>
+          <w:rFonts w:ascii="Times New Roman" w:hAnsi="Times New Roman" w:cs="Times New Roman"/>
+          <w:sz w:val="28"/>
+          <w:szCs w:val="28"/>
+        </w:rPr>
+        <w:t>Blinkit</w:t>
+      </w:r>
+      <w:proofErr w:type="spellEnd"/>
+      <w:r>
+        <w:rPr>
+          <w:rFonts w:ascii="Times New Roman" w:hAnsi="Times New Roman" w:cs="Times New Roman"/>
+          <w:sz w:val="28"/>
+          <w:szCs w:val="28"/>
+        </w:rPr>
+        <w:t xml:space="preserve"> also supports additional features such as </w:t>
+      </w:r>
+      <w:proofErr w:type="spellStart"/>
+      <w:r>
+        <w:rPr>
+          <w:rFonts w:ascii="Times New Roman" w:hAnsi="Times New Roman" w:cs="Times New Roman"/>
+          <w:sz w:val="28"/>
+          <w:szCs w:val="28"/>
+        </w:rPr>
+        <w:t>wishlist</w:t>
+      </w:r>
+      <w:proofErr w:type="spellEnd"/>
+      <w:r>
+        <w:rPr>
+          <w:rFonts w:ascii="Times New Roman" w:hAnsi="Times New Roman" w:cs="Times New Roman"/>
+          <w:sz w:val="28"/>
+          <w:szCs w:val="28"/>
+        </w:rPr>
+        <w:t>, gift options, and notifications. It is built for scalability, security, and performance to serve thousands of concurrent users.</w:t>
       </w:r>
     </w:p>
     <w:p>
@@ -3350,13 +3567,23 @@
           <w:szCs w:val="28"/>
         </w:rPr>
       </w:pPr>
-      <w:r>
-        <w:rPr>
-          <w:rFonts w:ascii="Times New Roman" w:hAnsi="Times New Roman" w:cs="Times New Roman"/>
-          <w:sz w:val="28"/>
-          <w:szCs w:val="28"/>
-        </w:rPr>
-        <w:t>Blinkit is designed as a mobile application and web platform to deliver daily essentials in under 10–12 minutes in supported areas. It uses real-time tracking, location-based services, and intelligent sorting to ensure fast and relevant service. It includes features such as account management, GPS-enabled address verification, a powerful search and filtering system, secure payment options, and personalized delivery preferences.</w:t>
+      <w:proofErr w:type="spellStart"/>
+      <w:r>
+        <w:rPr>
+          <w:rFonts w:ascii="Times New Roman" w:hAnsi="Times New Roman" w:cs="Times New Roman"/>
+          <w:sz w:val="28"/>
+          <w:szCs w:val="28"/>
+        </w:rPr>
+        <w:t>Blinkit</w:t>
+      </w:r>
+      <w:proofErr w:type="spellEnd"/>
+      <w:r>
+        <w:rPr>
+          <w:rFonts w:ascii="Times New Roman" w:hAnsi="Times New Roman" w:cs="Times New Roman"/>
+          <w:sz w:val="28"/>
+          <w:szCs w:val="28"/>
+        </w:rPr>
+        <w:t xml:space="preserve"> is designed as a mobile application and web platform to deliver daily essentials in under 10–12 minutes in supported areas. It uses real-time tracking, location-based services, and intelligent sorting to ensure fast and relevant service. It includes features such as account management, GPS-enabled address verification, a powerful search and filtering system, secure payment options, and personalized delivery preferences.</w:t>
       </w:r>
     </w:p>
     <w:p>
@@ -3508,7 +3735,6 @@
           <w:sz w:val="28"/>
           <w:szCs w:val="28"/>
         </w:rPr>
-        <w:lastRenderedPageBreak/>
         <w:t>Customer Support Executive – Handles user inquiries, complaints, and refund processes.</w:t>
       </w:r>
     </w:p>
@@ -4183,7 +4409,6 @@
           <w:sz w:val="28"/>
           <w:szCs w:val="28"/>
         </w:rPr>
-        <w:lastRenderedPageBreak/>
         <w:t>Type: Functional</w:t>
       </w:r>
       <w:r>
@@ -5741,7 +5966,25 @@
           <w:szCs w:val="28"/>
         </w:rPr>
         <w:br/>
-        <w:t>Output: Updated wishlist for the user.</w:t>
+        <w:t xml:space="preserve">Output: Updated </w:t>
+      </w:r>
+      <w:proofErr w:type="spellStart"/>
+      <w:r>
+        <w:rPr>
+          <w:rFonts w:ascii="Times New Roman" w:hAnsi="Times New Roman" w:cs="Times New Roman"/>
+          <w:sz w:val="28"/>
+          <w:szCs w:val="28"/>
+        </w:rPr>
+        <w:t>wishlist</w:t>
+      </w:r>
+      <w:proofErr w:type="spellEnd"/>
+      <w:r>
+        <w:rPr>
+          <w:rFonts w:ascii="Times New Roman" w:hAnsi="Times New Roman" w:cs="Times New Roman"/>
+          <w:sz w:val="28"/>
+          <w:szCs w:val="28"/>
+        </w:rPr>
+        <w:t xml:space="preserve"> for the user.</w:t>
       </w:r>
     </w:p>
     <w:p>
@@ -6090,7 +6333,6 @@
           <w:sz w:val="28"/>
           <w:szCs w:val="28"/>
         </w:rPr>
-        <w:lastRenderedPageBreak/>
         <w:t>R-3. Scalability</w:t>
       </w:r>
     </w:p>
@@ -6708,7 +6950,6 @@
           <w:sz w:val="28"/>
           <w:szCs w:val="28"/>
         </w:rPr>
-        <w:lastRenderedPageBreak/>
         <w:t>R-9. Customer Support Integration</w:t>
       </w:r>
     </w:p>
@@ -7335,17 +7576,39 @@
           <w:szCs w:val="32"/>
           <w:lang w:val="en-US"/>
         </w:rPr>
-        <w:t xml:space="preserve"> Netbeans 6.0 or Draw.io (Online Tool)</w:t>
-      </w:r>
-    </w:p>
-    <w:p>
-      <w:pPr>
-        <w:pStyle w:val="ListParagraph"/>
-        <w:jc w:val="center"/>
-        <w:rPr>
-          <w:rFonts w:ascii="Times New Roman" w:hAnsi="Times New Roman" w:cs="Times New Roman"/>
-          <w:b/>
-          <w:bCs/>
+        <w:t xml:space="preserve"> </w:t>
+      </w:r>
+      <w:proofErr w:type="spellStart"/>
+      <w:r>
+        <w:rPr>
+          <w:rFonts w:ascii="Times New Roman" w:hAnsi="Times New Roman" w:cs="Times New Roman"/>
+          <w:color w:val="000000" w:themeColor="text1"/>
+          <w:sz w:val="32"/>
+          <w:szCs w:val="32"/>
+          <w:lang w:val="en-US"/>
+        </w:rPr>
+        <w:t>Netbeans</w:t>
+      </w:r>
+      <w:proofErr w:type="spellEnd"/>
+      <w:r>
+        <w:rPr>
+          <w:rFonts w:ascii="Times New Roman" w:hAnsi="Times New Roman" w:cs="Times New Roman"/>
+          <w:color w:val="000000" w:themeColor="text1"/>
+          <w:sz w:val="32"/>
+          <w:szCs w:val="32"/>
+          <w:lang w:val="en-US"/>
+        </w:rPr>
+        <w:t xml:space="preserve"> 6.0 or Draw.io (Online Tool)</w:t>
+      </w:r>
+    </w:p>
+    <w:p>
+      <w:pPr>
+        <w:pStyle w:val="ListParagraph"/>
+        <w:rPr>
+          <w:rFonts w:ascii="Times New Roman" w:hAnsi="Times New Roman" w:cs="Times New Roman"/>
+          <w:b/>
+          <w:bCs/>
+          <w:noProof/>
           <w:color w:val="2F5496" w:themeColor="accent1" w:themeShade="BF"/>
           <w:sz w:val="32"/>
           <w:szCs w:val="32"/>
@@ -7408,6 +7671,1903 @@
                     <a:xfrm>
                       <a:off x="0" y="0"/>
                       <a:ext cx="4581525" cy="5934075"/>
+                    </a:xfrm>
+                    <a:prstGeom prst="rect">
+                      <a:avLst/>
+                    </a:prstGeom>
+                  </pic:spPr>
+                </pic:pic>
+              </a:graphicData>
+            </a:graphic>
+          </wp:inline>
+        </w:drawing>
+      </w:r>
+    </w:p>
+    <w:p>
+      <w:pPr>
+        <w:pStyle w:val="ListParagraph"/>
+        <w:rPr>
+          <w:rFonts w:ascii="Times New Roman" w:hAnsi="Times New Roman" w:cs="Times New Roman"/>
+          <w:b/>
+          <w:bCs/>
+          <w:color w:val="2F5496" w:themeColor="accent1" w:themeShade="BF"/>
+          <w:sz w:val="32"/>
+          <w:szCs w:val="32"/>
+          <w:lang w:val="en-US"/>
+        </w:rPr>
+      </w:pPr>
+    </w:p>
+    <w:p>
+      <w:pPr>
+        <w:pStyle w:val="ListParagraph"/>
+        <w:rPr>
+          <w:rFonts w:ascii="Times New Roman" w:hAnsi="Times New Roman" w:cs="Times New Roman"/>
+          <w:b/>
+          <w:bCs/>
+          <w:color w:val="2F5496" w:themeColor="accent1" w:themeShade="BF"/>
+          <w:sz w:val="32"/>
+          <w:szCs w:val="32"/>
+          <w:lang w:val="en-US"/>
+        </w:rPr>
+      </w:pPr>
+    </w:p>
+    <w:p>
+      <w:pPr>
+        <w:pStyle w:val="ListParagraph"/>
+        <w:rPr>
+          <w:rFonts w:ascii="Times New Roman" w:hAnsi="Times New Roman" w:cs="Times New Roman"/>
+          <w:b/>
+          <w:bCs/>
+          <w:color w:val="2F5496" w:themeColor="accent1" w:themeShade="BF"/>
+          <w:sz w:val="32"/>
+          <w:szCs w:val="32"/>
+          <w:lang w:val="en-US"/>
+        </w:rPr>
+      </w:pPr>
+    </w:p>
+    <w:p>
+      <w:pPr>
+        <w:pStyle w:val="ListParagraph"/>
+        <w:rPr>
+          <w:rFonts w:ascii="Times New Roman" w:hAnsi="Times New Roman" w:cs="Times New Roman"/>
+          <w:b/>
+          <w:bCs/>
+          <w:color w:val="2F5496" w:themeColor="accent1" w:themeShade="BF"/>
+          <w:sz w:val="32"/>
+          <w:szCs w:val="32"/>
+          <w:lang w:val="en-US"/>
+        </w:rPr>
+      </w:pPr>
+    </w:p>
+    <w:p>
+      <w:pPr>
+        <w:pStyle w:val="ListParagraph"/>
+        <w:rPr>
+          <w:rFonts w:ascii="Times New Roman" w:hAnsi="Times New Roman" w:cs="Times New Roman"/>
+          <w:b/>
+          <w:bCs/>
+          <w:color w:val="2F5496" w:themeColor="accent1" w:themeShade="BF"/>
+          <w:sz w:val="32"/>
+          <w:szCs w:val="32"/>
+          <w:lang w:val="en-US"/>
+        </w:rPr>
+      </w:pPr>
+    </w:p>
+    <w:p>
+      <w:pPr>
+        <w:pStyle w:val="ListParagraph"/>
+        <w:rPr>
+          <w:rFonts w:ascii="Times New Roman" w:hAnsi="Times New Roman" w:cs="Times New Roman"/>
+          <w:b/>
+          <w:bCs/>
+          <w:color w:val="2F5496" w:themeColor="accent1" w:themeShade="BF"/>
+          <w:sz w:val="32"/>
+          <w:szCs w:val="32"/>
+          <w:lang w:val="en-US"/>
+        </w:rPr>
+      </w:pPr>
+    </w:p>
+    <w:p>
+      <w:pPr>
+        <w:pStyle w:val="ListParagraph"/>
+        <w:rPr>
+          <w:rFonts w:ascii="Times New Roman" w:hAnsi="Times New Roman" w:cs="Times New Roman"/>
+          <w:b/>
+          <w:bCs/>
+          <w:color w:val="2F5496" w:themeColor="accent1" w:themeShade="BF"/>
+          <w:sz w:val="32"/>
+          <w:szCs w:val="32"/>
+          <w:lang w:val="en-US"/>
+        </w:rPr>
+      </w:pPr>
+    </w:p>
+    <w:p>
+      <w:pPr>
+        <w:pStyle w:val="ListParagraph"/>
+        <w:rPr>
+          <w:rFonts w:ascii="Times New Roman" w:hAnsi="Times New Roman" w:cs="Times New Roman"/>
+          <w:b/>
+          <w:bCs/>
+          <w:color w:val="2F5496" w:themeColor="accent1" w:themeShade="BF"/>
+          <w:sz w:val="32"/>
+          <w:szCs w:val="32"/>
+          <w:lang w:val="en-US"/>
+        </w:rPr>
+      </w:pPr>
+    </w:p>
+    <w:p>
+      <w:pPr>
+        <w:pStyle w:val="ListParagraph"/>
+        <w:jc w:val="center"/>
+        <w:rPr>
+          <w:rFonts w:ascii="Times New Roman" w:hAnsi="Times New Roman" w:cs="Times New Roman"/>
+          <w:b/>
+          <w:bCs/>
+          <w:color w:val="2F5496" w:themeColor="accent1" w:themeShade="BF"/>
+          <w:sz w:val="32"/>
+          <w:szCs w:val="32"/>
+          <w:lang w:val="en-US"/>
+        </w:rPr>
+      </w:pPr>
+      <w:r>
+        <w:rPr>
+          <w:rFonts w:ascii="Times New Roman" w:hAnsi="Times New Roman" w:cs="Times New Roman"/>
+          <w:b/>
+          <w:bCs/>
+          <w:color w:val="2F5496" w:themeColor="accent1" w:themeShade="BF"/>
+          <w:sz w:val="32"/>
+          <w:szCs w:val="32"/>
+          <w:lang w:val="en-US"/>
+        </w:rPr>
+        <w:t xml:space="preserve">EXPERIMENT </w:t>
+      </w:r>
+      <w:r>
+        <w:rPr>
+          <w:rFonts w:ascii="Times New Roman" w:hAnsi="Times New Roman" w:cs="Times New Roman"/>
+          <w:b/>
+          <w:bCs/>
+          <w:color w:val="2F5496" w:themeColor="accent1" w:themeShade="BF"/>
+          <w:sz w:val="32"/>
+          <w:szCs w:val="32"/>
+          <w:lang w:val="en-US"/>
+        </w:rPr>
+        <w:t>–</w:t>
+      </w:r>
+      <w:r>
+        <w:rPr>
+          <w:rFonts w:ascii="Times New Roman" w:hAnsi="Times New Roman" w:cs="Times New Roman"/>
+          <w:b/>
+          <w:bCs/>
+          <w:color w:val="2F5496" w:themeColor="accent1" w:themeShade="BF"/>
+          <w:sz w:val="32"/>
+          <w:szCs w:val="32"/>
+          <w:lang w:val="en-US"/>
+        </w:rPr>
+        <w:t xml:space="preserve"> 5</w:t>
+      </w:r>
+    </w:p>
+    <w:p>
+      <w:pPr>
+        <w:pStyle w:val="ListParagraph"/>
+        <w:jc w:val="center"/>
+        <w:rPr>
+          <w:rFonts w:ascii="Times New Roman" w:hAnsi="Times New Roman" w:cs="Times New Roman"/>
+          <w:b/>
+          <w:bCs/>
+          <w:color w:val="2F5496" w:themeColor="accent1" w:themeShade="BF"/>
+          <w:sz w:val="32"/>
+          <w:szCs w:val="32"/>
+          <w:lang w:val="en-US"/>
+        </w:rPr>
+      </w:pPr>
+    </w:p>
+    <w:p>
+      <w:pPr>
+        <w:pStyle w:val="ListParagraph"/>
+        <w:rPr>
+          <w:rFonts w:ascii="Times New Roman" w:hAnsi="Times New Roman" w:cs="Times New Roman"/>
+          <w:b/>
+          <w:bCs/>
+          <w:color w:val="0D0D0D" w:themeColor="text1" w:themeTint="F2"/>
+          <w:sz w:val="28"/>
+          <w:szCs w:val="28"/>
+        </w:rPr>
+      </w:pPr>
+      <w:r>
+        <w:rPr>
+          <w:rFonts w:ascii="Times New Roman" w:hAnsi="Times New Roman" w:cs="Times New Roman"/>
+          <w:b/>
+          <w:bCs/>
+          <w:color w:val="0D0D0D" w:themeColor="text1" w:themeTint="F2"/>
+          <w:sz w:val="28"/>
+          <w:szCs w:val="28"/>
+        </w:rPr>
+        <w:t xml:space="preserve">Aim: </w:t>
+      </w:r>
+      <w:r>
+        <w:rPr>
+          <w:rFonts w:ascii="Times New Roman" w:hAnsi="Times New Roman" w:cs="Times New Roman"/>
+          <w:color w:val="0D0D0D" w:themeColor="text1" w:themeTint="F2"/>
+          <w:sz w:val="28"/>
+          <w:szCs w:val="28"/>
+        </w:rPr>
+        <w:t>To draw the structural view diagram: Class diagram</w:t>
+      </w:r>
+    </w:p>
+    <w:p>
+      <w:pPr>
+        <w:pStyle w:val="ListParagraph"/>
+        <w:rPr>
+          <w:rFonts w:ascii="Times New Roman" w:hAnsi="Times New Roman" w:cs="Times New Roman"/>
+          <w:b/>
+          <w:bCs/>
+          <w:color w:val="0D0D0D" w:themeColor="text1" w:themeTint="F2"/>
+          <w:sz w:val="28"/>
+          <w:szCs w:val="28"/>
+        </w:rPr>
+      </w:pPr>
+    </w:p>
+    <w:p>
+      <w:pPr>
+        <w:pStyle w:val="ListParagraph"/>
+        <w:rPr>
+          <w:rFonts w:ascii="Times New Roman" w:hAnsi="Times New Roman" w:cs="Times New Roman"/>
+          <w:color w:val="0D0D0D" w:themeColor="text1" w:themeTint="F2"/>
+          <w:sz w:val="28"/>
+          <w:szCs w:val="28"/>
+        </w:rPr>
+      </w:pPr>
+      <w:r>
+        <w:rPr>
+          <w:rFonts w:ascii="Times New Roman" w:hAnsi="Times New Roman" w:cs="Times New Roman"/>
+          <w:b/>
+          <w:bCs/>
+          <w:color w:val="0D0D0D" w:themeColor="text1" w:themeTint="F2"/>
+          <w:sz w:val="28"/>
+          <w:szCs w:val="28"/>
+        </w:rPr>
+        <w:t xml:space="preserve">Tools/ Apparatus: </w:t>
+      </w:r>
+      <w:r>
+        <w:rPr>
+          <w:rFonts w:ascii="Times New Roman" w:hAnsi="Times New Roman" w:cs="Times New Roman"/>
+          <w:color w:val="0D0D0D" w:themeColor="text1" w:themeTint="F2"/>
+          <w:sz w:val="28"/>
+          <w:szCs w:val="28"/>
+        </w:rPr>
+        <w:t>Draw.io</w:t>
+      </w:r>
+    </w:p>
+    <w:p>
+      <w:pPr>
+        <w:pStyle w:val="ListParagraph"/>
+        <w:rPr>
+          <w:rFonts w:ascii="Times New Roman" w:hAnsi="Times New Roman" w:cs="Times New Roman"/>
+          <w:b/>
+          <w:bCs/>
+          <w:color w:val="0D0D0D" w:themeColor="text1" w:themeTint="F2"/>
+          <w:sz w:val="32"/>
+          <w:szCs w:val="32"/>
+        </w:rPr>
+      </w:pPr>
+    </w:p>
+    <w:p>
+      <w:pPr>
+        <w:pStyle w:val="ListParagraph"/>
+        <w:rPr>
+          <w:rFonts w:ascii="Times New Roman" w:hAnsi="Times New Roman" w:cs="Times New Roman"/>
+          <w:b/>
+          <w:bCs/>
+          <w:color w:val="0D0D0D" w:themeColor="text1" w:themeTint="F2"/>
+          <w:sz w:val="32"/>
+          <w:szCs w:val="32"/>
+        </w:rPr>
+      </w:pPr>
+      <w:r>
+        <w:rPr>
+          <w:rFonts w:ascii="Times New Roman" w:hAnsi="Times New Roman" w:cs="Times New Roman"/>
+          <w:b/>
+          <w:bCs/>
+          <w:noProof/>
+          <w:color w:val="000000" w:themeColor="text1"/>
+          <w:sz w:val="32"/>
+          <w:szCs w:val="32"/>
+        </w:rPr>
+        <w:drawing>
+          <wp:inline distT="0" distB="0" distL="0" distR="0" wp14:anchorId="0EA275C0" wp14:editId="51F14CAD">
+            <wp:extent cx="6135329" cy="6333872"/>
+            <wp:effectExtent l="0" t="0" r="0" b="0"/>
+            <wp:docPr id="381850291" name="Picture 1"/>
+            <wp:cNvGraphicFramePr>
+              <a:graphicFrameLocks xmlns:a="http://schemas.openxmlformats.org/drawingml/2006/main" noChangeAspect="1"/>
+            </wp:cNvGraphicFramePr>
+            <a:graphic xmlns:a="http://schemas.openxmlformats.org/drawingml/2006/main">
+              <a:graphicData uri="http://schemas.openxmlformats.org/drawingml/2006/picture">
+                <pic:pic xmlns:pic="http://schemas.openxmlformats.org/drawingml/2006/picture">
+                  <pic:nvPicPr>
+                    <pic:cNvPr id="381850291" name="Picture 381850291"/>
+                    <pic:cNvPicPr/>
+                  </pic:nvPicPr>
+                  <pic:blipFill>
+                    <a:blip r:embed="rId6">
+                      <a:extLst>
+                        <a:ext uri="{28A0092B-C50C-407E-A947-70E740481C1C}">
+                          <a14:useLocalDpi xmlns:a14="http://schemas.microsoft.com/office/drawing/2010/main" val="0"/>
+                        </a:ext>
+                      </a:extLst>
+                    </a:blip>
+                    <a:stretch>
+                      <a:fillRect/>
+                    </a:stretch>
+                  </pic:blipFill>
+                  <pic:spPr>
+                    <a:xfrm>
+                      <a:off x="0" y="0"/>
+                      <a:ext cx="6155282" cy="6354471"/>
+                    </a:xfrm>
+                    <a:prstGeom prst="rect">
+                      <a:avLst/>
+                    </a:prstGeom>
+                  </pic:spPr>
+                </pic:pic>
+              </a:graphicData>
+            </a:graphic>
+          </wp:inline>
+        </w:drawing>
+      </w:r>
+    </w:p>
+    <w:p>
+      <w:pPr>
+        <w:pStyle w:val="ListParagraph"/>
+        <w:rPr>
+          <w:rFonts w:ascii="Times New Roman" w:hAnsi="Times New Roman" w:cs="Times New Roman"/>
+          <w:b/>
+          <w:bCs/>
+          <w:color w:val="0D0D0D" w:themeColor="text1" w:themeTint="F2"/>
+          <w:sz w:val="32"/>
+          <w:szCs w:val="32"/>
+        </w:rPr>
+      </w:pPr>
+    </w:p>
+    <w:p>
+      <w:pPr>
+        <w:pStyle w:val="ListParagraph"/>
+        <w:rPr>
+          <w:rFonts w:ascii="Times New Roman" w:hAnsi="Times New Roman" w:cs="Times New Roman"/>
+          <w:b/>
+          <w:bCs/>
+          <w:color w:val="0D0D0D" w:themeColor="text1" w:themeTint="F2"/>
+          <w:sz w:val="32"/>
+          <w:szCs w:val="32"/>
+        </w:rPr>
+      </w:pPr>
+    </w:p>
+    <w:p>
+      <w:pPr>
+        <w:pStyle w:val="ListParagraph"/>
+        <w:rPr>
+          <w:rFonts w:ascii="Times New Roman" w:hAnsi="Times New Roman" w:cs="Times New Roman"/>
+          <w:b/>
+          <w:bCs/>
+          <w:color w:val="0D0D0D" w:themeColor="text1" w:themeTint="F2"/>
+          <w:sz w:val="32"/>
+          <w:szCs w:val="32"/>
+        </w:rPr>
+      </w:pPr>
+    </w:p>
+    <w:p>
+      <w:pPr>
+        <w:pStyle w:val="ListParagraph"/>
+        <w:rPr>
+          <w:rFonts w:ascii="Times New Roman" w:hAnsi="Times New Roman" w:cs="Times New Roman"/>
+          <w:b/>
+          <w:bCs/>
+          <w:color w:val="0D0D0D" w:themeColor="text1" w:themeTint="F2"/>
+          <w:sz w:val="32"/>
+          <w:szCs w:val="32"/>
+        </w:rPr>
+      </w:pPr>
+    </w:p>
+    <w:p>
+      <w:pPr>
+        <w:pStyle w:val="ListParagraph"/>
+        <w:rPr>
+          <w:rFonts w:ascii="Times New Roman" w:hAnsi="Times New Roman" w:cs="Times New Roman"/>
+          <w:b/>
+          <w:bCs/>
+          <w:color w:val="0D0D0D" w:themeColor="text1" w:themeTint="F2"/>
+          <w:sz w:val="32"/>
+          <w:szCs w:val="32"/>
+        </w:rPr>
+      </w:pPr>
+    </w:p>
+    <w:p>
+      <w:pPr>
+        <w:pStyle w:val="ListParagraph"/>
+        <w:rPr>
+          <w:rFonts w:ascii="Times New Roman" w:hAnsi="Times New Roman" w:cs="Times New Roman"/>
+          <w:b/>
+          <w:bCs/>
+          <w:color w:val="0D0D0D" w:themeColor="text1" w:themeTint="F2"/>
+          <w:sz w:val="32"/>
+          <w:szCs w:val="32"/>
+        </w:rPr>
+      </w:pPr>
+    </w:p>
+    <w:p>
+      <w:pPr>
+        <w:pStyle w:val="ListParagraph"/>
+        <w:rPr>
+          <w:rFonts w:ascii="Times New Roman" w:hAnsi="Times New Roman" w:cs="Times New Roman"/>
+          <w:b/>
+          <w:bCs/>
+          <w:color w:val="0D0D0D" w:themeColor="text1" w:themeTint="F2"/>
+          <w:sz w:val="32"/>
+          <w:szCs w:val="32"/>
+        </w:rPr>
+      </w:pPr>
+    </w:p>
+    <w:p>
+      <w:pPr>
+        <w:pStyle w:val="ListParagraph"/>
+        <w:jc w:val="center"/>
+        <w:rPr>
+          <w:rFonts w:ascii="Times New Roman" w:hAnsi="Times New Roman" w:cs="Times New Roman"/>
+          <w:b/>
+          <w:bCs/>
+          <w:color w:val="2F5496" w:themeColor="accent1" w:themeShade="BF"/>
+          <w:sz w:val="32"/>
+          <w:szCs w:val="32"/>
+          <w:lang w:val="en-US"/>
+        </w:rPr>
+      </w:pPr>
+    </w:p>
+    <w:p>
+      <w:pPr>
+        <w:pStyle w:val="ListParagraph"/>
+        <w:jc w:val="center"/>
+        <w:rPr>
+          <w:rFonts w:ascii="Times New Roman" w:hAnsi="Times New Roman" w:cs="Times New Roman"/>
+          <w:b/>
+          <w:bCs/>
+          <w:color w:val="2F5496" w:themeColor="accent1" w:themeShade="BF"/>
+          <w:sz w:val="32"/>
+          <w:szCs w:val="32"/>
+          <w:lang w:val="en-US"/>
+        </w:rPr>
+      </w:pPr>
+      <w:r>
+        <w:rPr>
+          <w:rFonts w:ascii="Times New Roman" w:hAnsi="Times New Roman" w:cs="Times New Roman"/>
+          <w:b/>
+          <w:bCs/>
+          <w:color w:val="2F5496" w:themeColor="accent1" w:themeShade="BF"/>
+          <w:sz w:val="32"/>
+          <w:szCs w:val="32"/>
+          <w:lang w:val="en-US"/>
+        </w:rPr>
+        <w:t>EXPERIMENT - 6</w:t>
+      </w:r>
+    </w:p>
+    <w:p>
+      <w:pPr>
+        <w:pStyle w:val="ListParagraph"/>
+        <w:rPr>
+          <w:rFonts w:ascii="Times New Roman" w:hAnsi="Times New Roman" w:cs="Times New Roman"/>
+          <w:b/>
+          <w:bCs/>
+          <w:color w:val="2F5496" w:themeColor="accent1" w:themeShade="BF"/>
+          <w:sz w:val="32"/>
+          <w:szCs w:val="32"/>
+          <w:lang w:val="en-US"/>
+        </w:rPr>
+      </w:pPr>
+    </w:p>
+    <w:p>
+      <w:pPr>
+        <w:pStyle w:val="ListParagraph"/>
+        <w:rPr>
+          <w:rFonts w:ascii="Times New Roman" w:hAnsi="Times New Roman" w:cs="Times New Roman"/>
+          <w:color w:val="0D0D0D" w:themeColor="text1" w:themeTint="F2"/>
+          <w:sz w:val="28"/>
+          <w:szCs w:val="28"/>
+        </w:rPr>
+      </w:pPr>
+      <w:r>
+        <w:rPr>
+          <w:rFonts w:ascii="Times New Roman" w:hAnsi="Times New Roman" w:cs="Times New Roman"/>
+          <w:b/>
+          <w:bCs/>
+          <w:color w:val="0D0D0D" w:themeColor="text1" w:themeTint="F2"/>
+          <w:sz w:val="28"/>
+          <w:szCs w:val="28"/>
+        </w:rPr>
+        <w:t xml:space="preserve">Aim: </w:t>
+      </w:r>
+      <w:r>
+        <w:rPr>
+          <w:rFonts w:ascii="Times New Roman" w:hAnsi="Times New Roman" w:cs="Times New Roman"/>
+          <w:color w:val="0D0D0D" w:themeColor="text1" w:themeTint="F2"/>
+          <w:sz w:val="28"/>
+          <w:szCs w:val="28"/>
+        </w:rPr>
+        <w:t>To draw the behavioural view diagram: Sequence diagram.</w:t>
+      </w:r>
+    </w:p>
+    <w:p>
+      <w:pPr>
+        <w:pStyle w:val="ListParagraph"/>
+        <w:rPr>
+          <w:rFonts w:ascii="Times New Roman" w:hAnsi="Times New Roman" w:cs="Times New Roman"/>
+          <w:b/>
+          <w:bCs/>
+          <w:color w:val="0D0D0D" w:themeColor="text1" w:themeTint="F2"/>
+          <w:sz w:val="28"/>
+          <w:szCs w:val="28"/>
+        </w:rPr>
+      </w:pPr>
+    </w:p>
+    <w:p>
+      <w:pPr>
+        <w:pStyle w:val="ListParagraph"/>
+        <w:rPr>
+          <w:rFonts w:ascii="Times New Roman" w:hAnsi="Times New Roman" w:cs="Times New Roman"/>
+          <w:color w:val="0D0D0D" w:themeColor="text1" w:themeTint="F2"/>
+          <w:sz w:val="28"/>
+          <w:szCs w:val="28"/>
+        </w:rPr>
+      </w:pPr>
+      <w:r>
+        <w:rPr>
+          <w:rFonts w:ascii="Times New Roman" w:hAnsi="Times New Roman" w:cs="Times New Roman"/>
+          <w:b/>
+          <w:bCs/>
+          <w:color w:val="0D0D0D" w:themeColor="text1" w:themeTint="F2"/>
+          <w:sz w:val="28"/>
+          <w:szCs w:val="28"/>
+        </w:rPr>
+        <w:t xml:space="preserve">Tools/ Apparatus: </w:t>
+      </w:r>
+      <w:r>
+        <w:rPr>
+          <w:rFonts w:ascii="Times New Roman" w:hAnsi="Times New Roman" w:cs="Times New Roman"/>
+          <w:color w:val="0D0D0D" w:themeColor="text1" w:themeTint="F2"/>
+          <w:sz w:val="28"/>
+          <w:szCs w:val="28"/>
+        </w:rPr>
+        <w:t>Draw.io</w:t>
+      </w:r>
+    </w:p>
+    <w:p>
+      <w:pPr>
+        <w:pStyle w:val="ListParagraph"/>
+        <w:rPr>
+          <w:rFonts w:ascii="Times New Roman" w:hAnsi="Times New Roman" w:cs="Times New Roman"/>
+          <w:b/>
+          <w:bCs/>
+          <w:color w:val="0D0D0D" w:themeColor="text1" w:themeTint="F2"/>
+          <w:sz w:val="32"/>
+          <w:szCs w:val="32"/>
+        </w:rPr>
+      </w:pPr>
+    </w:p>
+    <w:p>
+      <w:pPr>
+        <w:pStyle w:val="ListParagraph"/>
+        <w:rPr>
+          <w:rFonts w:ascii="Times New Roman" w:hAnsi="Times New Roman" w:cs="Times New Roman"/>
+          <w:b/>
+          <w:bCs/>
+          <w:color w:val="0D0D0D" w:themeColor="text1" w:themeTint="F2"/>
+          <w:sz w:val="32"/>
+          <w:szCs w:val="32"/>
+        </w:rPr>
+      </w:pPr>
+      <w:r>
+        <w:rPr>
+          <w:rFonts w:ascii="Times New Roman" w:hAnsi="Times New Roman" w:cs="Times New Roman"/>
+          <w:b/>
+          <w:bCs/>
+          <w:noProof/>
+          <w:color w:val="000000" w:themeColor="text1"/>
+          <w:sz w:val="32"/>
+          <w:szCs w:val="32"/>
+        </w:rPr>
+        <w:drawing>
+          <wp:inline distT="0" distB="0" distL="0" distR="0" wp14:anchorId="02E42D83" wp14:editId="4C4A874E">
+            <wp:extent cx="6071286" cy="3902710"/>
+            <wp:effectExtent l="0" t="0" r="5715" b="2540"/>
+            <wp:docPr id="697365003" name="Picture 2"/>
+            <wp:cNvGraphicFramePr>
+              <a:graphicFrameLocks xmlns:a="http://schemas.openxmlformats.org/drawingml/2006/main" noChangeAspect="1"/>
+            </wp:cNvGraphicFramePr>
+            <a:graphic xmlns:a="http://schemas.openxmlformats.org/drawingml/2006/main">
+              <a:graphicData uri="http://schemas.openxmlformats.org/drawingml/2006/picture">
+                <pic:pic xmlns:pic="http://schemas.openxmlformats.org/drawingml/2006/picture">
+                  <pic:nvPicPr>
+                    <pic:cNvPr id="697365003" name="Picture 697365003"/>
+                    <pic:cNvPicPr/>
+                  </pic:nvPicPr>
+                  <pic:blipFill>
+                    <a:blip r:embed="rId7">
+                      <a:extLst>
+                        <a:ext uri="{28A0092B-C50C-407E-A947-70E740481C1C}">
+                          <a14:useLocalDpi xmlns:a14="http://schemas.microsoft.com/office/drawing/2010/main" val="0"/>
+                        </a:ext>
+                      </a:extLst>
+                    </a:blip>
+                    <a:stretch>
+                      <a:fillRect/>
+                    </a:stretch>
+                  </pic:blipFill>
+                  <pic:spPr>
+                    <a:xfrm>
+                      <a:off x="0" y="0"/>
+                      <a:ext cx="6077474" cy="3906688"/>
+                    </a:xfrm>
+                    <a:prstGeom prst="rect">
+                      <a:avLst/>
+                    </a:prstGeom>
+                  </pic:spPr>
+                </pic:pic>
+              </a:graphicData>
+            </a:graphic>
+          </wp:inline>
+        </w:drawing>
+      </w:r>
+    </w:p>
+    <w:p>
+      <w:pPr>
+        <w:pStyle w:val="ListParagraph"/>
+        <w:rPr>
+          <w:rFonts w:ascii="Times New Roman" w:hAnsi="Times New Roman" w:cs="Times New Roman"/>
+          <w:b/>
+          <w:bCs/>
+          <w:color w:val="2F5496" w:themeColor="accent1" w:themeShade="BF"/>
+          <w:sz w:val="32"/>
+          <w:szCs w:val="32"/>
+          <w:lang w:val="en-US"/>
+        </w:rPr>
+      </w:pPr>
+    </w:p>
+    <w:p>
+      <w:pPr>
+        <w:pStyle w:val="ListParagraph"/>
+        <w:rPr>
+          <w:rFonts w:ascii="Times New Roman" w:hAnsi="Times New Roman" w:cs="Times New Roman"/>
+          <w:b/>
+          <w:bCs/>
+          <w:color w:val="2F5496" w:themeColor="accent1" w:themeShade="BF"/>
+          <w:sz w:val="32"/>
+          <w:szCs w:val="32"/>
+          <w:lang w:val="en-US"/>
+        </w:rPr>
+      </w:pPr>
+    </w:p>
+    <w:p>
+      <w:pPr>
+        <w:pStyle w:val="ListParagraph"/>
+        <w:rPr>
+          <w:rFonts w:ascii="Times New Roman" w:hAnsi="Times New Roman" w:cs="Times New Roman"/>
+          <w:b/>
+          <w:bCs/>
+          <w:color w:val="2F5496" w:themeColor="accent1" w:themeShade="BF"/>
+          <w:sz w:val="32"/>
+          <w:szCs w:val="32"/>
+          <w:lang w:val="en-US"/>
+        </w:rPr>
+      </w:pPr>
+    </w:p>
+    <w:p>
+      <w:pPr>
+        <w:pStyle w:val="ListParagraph"/>
+        <w:rPr>
+          <w:rFonts w:ascii="Times New Roman" w:hAnsi="Times New Roman" w:cs="Times New Roman"/>
+          <w:b/>
+          <w:bCs/>
+          <w:color w:val="2F5496" w:themeColor="accent1" w:themeShade="BF"/>
+          <w:sz w:val="32"/>
+          <w:szCs w:val="32"/>
+          <w:lang w:val="en-US"/>
+        </w:rPr>
+      </w:pPr>
+    </w:p>
+    <w:p>
+      <w:pPr>
+        <w:pStyle w:val="ListParagraph"/>
+        <w:rPr>
+          <w:rFonts w:ascii="Times New Roman" w:hAnsi="Times New Roman" w:cs="Times New Roman"/>
+          <w:b/>
+          <w:bCs/>
+          <w:color w:val="2F5496" w:themeColor="accent1" w:themeShade="BF"/>
+          <w:sz w:val="32"/>
+          <w:szCs w:val="32"/>
+          <w:lang w:val="en-US"/>
+        </w:rPr>
+      </w:pPr>
+    </w:p>
+    <w:p>
+      <w:pPr>
+        <w:pStyle w:val="ListParagraph"/>
+        <w:rPr>
+          <w:rFonts w:ascii="Times New Roman" w:hAnsi="Times New Roman" w:cs="Times New Roman"/>
+          <w:b/>
+          <w:bCs/>
+          <w:color w:val="2F5496" w:themeColor="accent1" w:themeShade="BF"/>
+          <w:sz w:val="32"/>
+          <w:szCs w:val="32"/>
+          <w:lang w:val="en-US"/>
+        </w:rPr>
+      </w:pPr>
+    </w:p>
+    <w:p>
+      <w:pPr>
+        <w:pStyle w:val="ListParagraph"/>
+        <w:rPr>
+          <w:rFonts w:ascii="Times New Roman" w:hAnsi="Times New Roman" w:cs="Times New Roman"/>
+          <w:b/>
+          <w:bCs/>
+          <w:color w:val="2F5496" w:themeColor="accent1" w:themeShade="BF"/>
+          <w:sz w:val="32"/>
+          <w:szCs w:val="32"/>
+          <w:lang w:val="en-US"/>
+        </w:rPr>
+      </w:pPr>
+    </w:p>
+    <w:p>
+      <w:pPr>
+        <w:pStyle w:val="ListParagraph"/>
+        <w:rPr>
+          <w:rFonts w:ascii="Times New Roman" w:hAnsi="Times New Roman" w:cs="Times New Roman"/>
+          <w:b/>
+          <w:bCs/>
+          <w:color w:val="2F5496" w:themeColor="accent1" w:themeShade="BF"/>
+          <w:sz w:val="32"/>
+          <w:szCs w:val="32"/>
+          <w:lang w:val="en-US"/>
+        </w:rPr>
+      </w:pPr>
+    </w:p>
+    <w:p>
+      <w:pPr>
+        <w:pStyle w:val="ListParagraph"/>
+        <w:rPr>
+          <w:rFonts w:ascii="Times New Roman" w:hAnsi="Times New Roman" w:cs="Times New Roman"/>
+          <w:b/>
+          <w:bCs/>
+          <w:color w:val="2F5496" w:themeColor="accent1" w:themeShade="BF"/>
+          <w:sz w:val="32"/>
+          <w:szCs w:val="32"/>
+          <w:lang w:val="en-US"/>
+        </w:rPr>
+      </w:pPr>
+    </w:p>
+    <w:p>
+      <w:pPr>
+        <w:pStyle w:val="ListParagraph"/>
+        <w:rPr>
+          <w:rFonts w:ascii="Times New Roman" w:hAnsi="Times New Roman" w:cs="Times New Roman"/>
+          <w:b/>
+          <w:bCs/>
+          <w:color w:val="2F5496" w:themeColor="accent1" w:themeShade="BF"/>
+          <w:sz w:val="32"/>
+          <w:szCs w:val="32"/>
+          <w:lang w:val="en-US"/>
+        </w:rPr>
+      </w:pPr>
+    </w:p>
+    <w:p>
+      <w:pPr>
+        <w:pStyle w:val="ListParagraph"/>
+        <w:rPr>
+          <w:rFonts w:ascii="Times New Roman" w:hAnsi="Times New Roman" w:cs="Times New Roman"/>
+          <w:b/>
+          <w:bCs/>
+          <w:color w:val="2F5496" w:themeColor="accent1" w:themeShade="BF"/>
+          <w:sz w:val="32"/>
+          <w:szCs w:val="32"/>
+          <w:lang w:val="en-US"/>
+        </w:rPr>
+      </w:pPr>
+    </w:p>
+    <w:p>
+      <w:pPr>
+        <w:pStyle w:val="ListParagraph"/>
+        <w:rPr>
+          <w:rFonts w:ascii="Times New Roman" w:hAnsi="Times New Roman" w:cs="Times New Roman"/>
+          <w:b/>
+          <w:bCs/>
+          <w:color w:val="2F5496" w:themeColor="accent1" w:themeShade="BF"/>
+          <w:sz w:val="32"/>
+          <w:szCs w:val="32"/>
+          <w:lang w:val="en-US"/>
+        </w:rPr>
+      </w:pPr>
+    </w:p>
+    <w:p>
+      <w:pPr>
+        <w:pStyle w:val="ListParagraph"/>
+        <w:rPr>
+          <w:rFonts w:ascii="Times New Roman" w:hAnsi="Times New Roman" w:cs="Times New Roman"/>
+          <w:b/>
+          <w:bCs/>
+          <w:color w:val="2F5496" w:themeColor="accent1" w:themeShade="BF"/>
+          <w:sz w:val="32"/>
+          <w:szCs w:val="32"/>
+          <w:lang w:val="en-US"/>
+        </w:rPr>
+      </w:pPr>
+    </w:p>
+    <w:p>
+      <w:pPr>
+        <w:pStyle w:val="ListParagraph"/>
+        <w:rPr>
+          <w:rFonts w:ascii="Times New Roman" w:hAnsi="Times New Roman" w:cs="Times New Roman"/>
+          <w:b/>
+          <w:bCs/>
+          <w:color w:val="2F5496" w:themeColor="accent1" w:themeShade="BF"/>
+          <w:sz w:val="32"/>
+          <w:szCs w:val="32"/>
+          <w:lang w:val="en-US"/>
+        </w:rPr>
+      </w:pPr>
+    </w:p>
+    <w:p>
+      <w:pPr>
+        <w:pStyle w:val="ListParagraph"/>
+        <w:rPr>
+          <w:rFonts w:ascii="Times New Roman" w:hAnsi="Times New Roman" w:cs="Times New Roman"/>
+          <w:b/>
+          <w:bCs/>
+          <w:color w:val="2F5496" w:themeColor="accent1" w:themeShade="BF"/>
+          <w:sz w:val="32"/>
+          <w:szCs w:val="32"/>
+          <w:lang w:val="en-US"/>
+        </w:rPr>
+      </w:pPr>
+    </w:p>
+    <w:p>
+      <w:pPr>
+        <w:pStyle w:val="ListParagraph"/>
+        <w:rPr>
+          <w:rFonts w:ascii="Times New Roman" w:hAnsi="Times New Roman" w:cs="Times New Roman"/>
+          <w:b/>
+          <w:bCs/>
+          <w:color w:val="2F5496" w:themeColor="accent1" w:themeShade="BF"/>
+          <w:sz w:val="32"/>
+          <w:szCs w:val="32"/>
+          <w:lang w:val="en-US"/>
+        </w:rPr>
+      </w:pPr>
+    </w:p>
+    <w:p>
+      <w:pPr>
+        <w:pStyle w:val="ListParagraph"/>
+        <w:rPr>
+          <w:rFonts w:ascii="Times New Roman" w:hAnsi="Times New Roman" w:cs="Times New Roman"/>
+          <w:b/>
+          <w:bCs/>
+          <w:color w:val="2F5496" w:themeColor="accent1" w:themeShade="BF"/>
+          <w:sz w:val="32"/>
+          <w:szCs w:val="32"/>
+          <w:lang w:val="en-US"/>
+        </w:rPr>
+      </w:pPr>
+    </w:p>
+    <w:p>
+      <w:pPr>
+        <w:pStyle w:val="ListParagraph"/>
+        <w:jc w:val="center"/>
+        <w:rPr>
+          <w:rFonts w:ascii="Times New Roman" w:hAnsi="Times New Roman" w:cs="Times New Roman"/>
+          <w:b/>
+          <w:bCs/>
+          <w:color w:val="2F5496" w:themeColor="accent1" w:themeShade="BF"/>
+          <w:sz w:val="32"/>
+          <w:szCs w:val="32"/>
+          <w:lang w:val="en-US"/>
+        </w:rPr>
+      </w:pPr>
+      <w:r>
+        <w:rPr>
+          <w:rFonts w:ascii="Times New Roman" w:hAnsi="Times New Roman" w:cs="Times New Roman"/>
+          <w:b/>
+          <w:bCs/>
+          <w:color w:val="2F5496" w:themeColor="accent1" w:themeShade="BF"/>
+          <w:sz w:val="32"/>
+          <w:szCs w:val="32"/>
+          <w:lang w:val="en-US"/>
+        </w:rPr>
+        <w:t xml:space="preserve">EXPERIMENT </w:t>
+      </w:r>
+      <w:r>
+        <w:rPr>
+          <w:rFonts w:ascii="Times New Roman" w:hAnsi="Times New Roman" w:cs="Times New Roman"/>
+          <w:b/>
+          <w:bCs/>
+          <w:color w:val="2F5496" w:themeColor="accent1" w:themeShade="BF"/>
+          <w:sz w:val="32"/>
+          <w:szCs w:val="32"/>
+          <w:lang w:val="en-US"/>
+        </w:rPr>
+        <w:t>–</w:t>
+      </w:r>
+      <w:r>
+        <w:rPr>
+          <w:rFonts w:ascii="Times New Roman" w:hAnsi="Times New Roman" w:cs="Times New Roman"/>
+          <w:b/>
+          <w:bCs/>
+          <w:color w:val="2F5496" w:themeColor="accent1" w:themeShade="BF"/>
+          <w:sz w:val="32"/>
+          <w:szCs w:val="32"/>
+          <w:lang w:val="en-US"/>
+        </w:rPr>
+        <w:t xml:space="preserve"> 7</w:t>
+      </w:r>
+    </w:p>
+    <w:p>
+      <w:pPr>
+        <w:pStyle w:val="ListParagraph"/>
+        <w:jc w:val="center"/>
+        <w:rPr>
+          <w:rFonts w:ascii="Times New Roman" w:hAnsi="Times New Roman" w:cs="Times New Roman"/>
+          <w:b/>
+          <w:bCs/>
+          <w:color w:val="2F5496" w:themeColor="accent1" w:themeShade="BF"/>
+          <w:sz w:val="32"/>
+          <w:szCs w:val="32"/>
+          <w:lang w:val="en-US"/>
+        </w:rPr>
+      </w:pPr>
+    </w:p>
+    <w:p>
+      <w:pPr>
+        <w:pStyle w:val="ListParagraph"/>
+        <w:rPr>
+          <w:rFonts w:ascii="Times New Roman" w:hAnsi="Times New Roman" w:cs="Times New Roman"/>
+          <w:color w:val="0D0D0D" w:themeColor="text1" w:themeTint="F2"/>
+          <w:sz w:val="28"/>
+          <w:szCs w:val="28"/>
+        </w:rPr>
+      </w:pPr>
+      <w:r>
+        <w:rPr>
+          <w:rFonts w:ascii="Times New Roman" w:hAnsi="Times New Roman" w:cs="Times New Roman"/>
+          <w:b/>
+          <w:bCs/>
+          <w:color w:val="0D0D0D" w:themeColor="text1" w:themeTint="F2"/>
+          <w:sz w:val="28"/>
+          <w:szCs w:val="28"/>
+        </w:rPr>
+        <w:t xml:space="preserve">Aim: </w:t>
+      </w:r>
+      <w:r>
+        <w:rPr>
+          <w:rFonts w:ascii="Times New Roman" w:hAnsi="Times New Roman" w:cs="Times New Roman"/>
+          <w:color w:val="0D0D0D" w:themeColor="text1" w:themeTint="F2"/>
+          <w:sz w:val="28"/>
+          <w:szCs w:val="28"/>
+        </w:rPr>
+        <w:t>To draw the behavioural view diagram: State-chart diagram, Activity diagram</w:t>
+      </w:r>
+    </w:p>
+    <w:p>
+      <w:pPr>
+        <w:pStyle w:val="ListParagraph"/>
+        <w:rPr>
+          <w:rFonts w:ascii="Times New Roman" w:hAnsi="Times New Roman" w:cs="Times New Roman"/>
+          <w:b/>
+          <w:bCs/>
+          <w:color w:val="0D0D0D" w:themeColor="text1" w:themeTint="F2"/>
+          <w:sz w:val="28"/>
+          <w:szCs w:val="28"/>
+        </w:rPr>
+      </w:pPr>
+    </w:p>
+    <w:p>
+      <w:pPr>
+        <w:pStyle w:val="ListParagraph"/>
+        <w:rPr>
+          <w:rFonts w:ascii="Times New Roman" w:hAnsi="Times New Roman" w:cs="Times New Roman"/>
+          <w:color w:val="0D0D0D" w:themeColor="text1" w:themeTint="F2"/>
+          <w:sz w:val="28"/>
+          <w:szCs w:val="28"/>
+        </w:rPr>
+      </w:pPr>
+      <w:r>
+        <w:rPr>
+          <w:rFonts w:ascii="Times New Roman" w:hAnsi="Times New Roman" w:cs="Times New Roman"/>
+          <w:b/>
+          <w:bCs/>
+          <w:color w:val="0D0D0D" w:themeColor="text1" w:themeTint="F2"/>
+          <w:sz w:val="28"/>
+          <w:szCs w:val="28"/>
+        </w:rPr>
+        <w:t xml:space="preserve">Tools/ Apparatus: </w:t>
+      </w:r>
+      <w:r>
+        <w:rPr>
+          <w:rFonts w:ascii="Times New Roman" w:hAnsi="Times New Roman" w:cs="Times New Roman"/>
+          <w:color w:val="0D0D0D" w:themeColor="text1" w:themeTint="F2"/>
+          <w:sz w:val="28"/>
+          <w:szCs w:val="28"/>
+        </w:rPr>
+        <w:t>Draw.io</w:t>
+      </w:r>
+    </w:p>
+    <w:p>
+      <w:pPr>
+        <w:pStyle w:val="ListParagraph"/>
+        <w:rPr>
+          <w:rFonts w:ascii="Times New Roman" w:hAnsi="Times New Roman" w:cs="Times New Roman"/>
+          <w:b/>
+          <w:bCs/>
+          <w:color w:val="0D0D0D" w:themeColor="text1" w:themeTint="F2"/>
+          <w:sz w:val="32"/>
+          <w:szCs w:val="32"/>
+        </w:rPr>
+      </w:pPr>
+    </w:p>
+    <w:p>
+      <w:pPr>
+        <w:pStyle w:val="ListParagraph"/>
+        <w:rPr>
+          <w:rFonts w:ascii="Times New Roman" w:hAnsi="Times New Roman" w:cs="Times New Roman"/>
+          <w:b/>
+          <w:bCs/>
+          <w:color w:val="0D0D0D" w:themeColor="text1" w:themeTint="F2"/>
+          <w:sz w:val="32"/>
+          <w:szCs w:val="32"/>
+        </w:rPr>
+      </w:pPr>
+      <w:r>
+        <w:rPr>
+          <w:rFonts w:ascii="Times New Roman" w:hAnsi="Times New Roman" w:cs="Times New Roman"/>
+          <w:b/>
+          <w:bCs/>
+          <w:noProof/>
+          <w:color w:val="000000" w:themeColor="text1"/>
+          <w:sz w:val="32"/>
+          <w:szCs w:val="32"/>
+        </w:rPr>
+        <w:drawing>
+          <wp:inline distT="0" distB="0" distL="0" distR="0" wp14:anchorId="54F1F145" wp14:editId="2449D9D7">
+            <wp:extent cx="6105525" cy="7429500"/>
+            <wp:effectExtent l="0" t="0" r="9525" b="0"/>
+            <wp:docPr id="793443804" name="Picture 3"/>
+            <wp:cNvGraphicFramePr>
+              <a:graphicFrameLocks xmlns:a="http://schemas.openxmlformats.org/drawingml/2006/main" noChangeAspect="1"/>
+            </wp:cNvGraphicFramePr>
+            <a:graphic xmlns:a="http://schemas.openxmlformats.org/drawingml/2006/main">
+              <a:graphicData uri="http://schemas.openxmlformats.org/drawingml/2006/picture">
+                <pic:pic xmlns:pic="http://schemas.openxmlformats.org/drawingml/2006/picture">
+                  <pic:nvPicPr>
+                    <pic:cNvPr id="793443804" name="Picture 793443804"/>
+                    <pic:cNvPicPr/>
+                  </pic:nvPicPr>
+                  <pic:blipFill>
+                    <a:blip r:embed="rId8">
+                      <a:extLst>
+                        <a:ext uri="{28A0092B-C50C-407E-A947-70E740481C1C}">
+                          <a14:useLocalDpi xmlns:a14="http://schemas.microsoft.com/office/drawing/2010/main" val="0"/>
+                        </a:ext>
+                      </a:extLst>
+                    </a:blip>
+                    <a:stretch>
+                      <a:fillRect/>
+                    </a:stretch>
+                  </pic:blipFill>
+                  <pic:spPr>
+                    <a:xfrm>
+                      <a:off x="0" y="0"/>
+                      <a:ext cx="6105525" cy="7429500"/>
+                    </a:xfrm>
+                    <a:prstGeom prst="rect">
+                      <a:avLst/>
+                    </a:prstGeom>
+                  </pic:spPr>
+                </pic:pic>
+              </a:graphicData>
+            </a:graphic>
+          </wp:inline>
+        </w:drawing>
+      </w:r>
+    </w:p>
+    <w:p>
+      <w:pPr>
+        <w:pStyle w:val="ListParagraph"/>
+        <w:rPr>
+          <w:rFonts w:ascii="Times New Roman" w:hAnsi="Times New Roman" w:cs="Times New Roman"/>
+          <w:b/>
+          <w:bCs/>
+          <w:color w:val="2F5496" w:themeColor="accent1" w:themeShade="BF"/>
+          <w:sz w:val="32"/>
+          <w:szCs w:val="32"/>
+          <w:lang w:val="en-US"/>
+        </w:rPr>
+      </w:pPr>
+    </w:p>
+    <w:p>
+      <w:pPr>
+        <w:pStyle w:val="ListParagraph"/>
+        <w:rPr>
+          <w:rFonts w:ascii="Times New Roman" w:hAnsi="Times New Roman" w:cs="Times New Roman"/>
+          <w:b/>
+          <w:bCs/>
+          <w:color w:val="2F5496" w:themeColor="accent1" w:themeShade="BF"/>
+          <w:sz w:val="32"/>
+          <w:szCs w:val="32"/>
+          <w:lang w:val="en-US"/>
+        </w:rPr>
+      </w:pPr>
+    </w:p>
+    <w:p>
+      <w:pPr>
+        <w:pStyle w:val="ListParagraph"/>
+        <w:rPr>
+          <w:rFonts w:ascii="Times New Roman" w:hAnsi="Times New Roman" w:cs="Times New Roman"/>
+          <w:b/>
+          <w:bCs/>
+          <w:color w:val="2F5496" w:themeColor="accent1" w:themeShade="BF"/>
+          <w:sz w:val="32"/>
+          <w:szCs w:val="32"/>
+          <w:lang w:val="en-US"/>
+        </w:rPr>
+      </w:pPr>
+      <w:r>
+        <w:rPr>
+          <w:rFonts w:ascii="Times New Roman" w:hAnsi="Times New Roman" w:cs="Times New Roman"/>
+          <w:b/>
+          <w:bCs/>
+          <w:noProof/>
+          <w:color w:val="2F5496" w:themeColor="accent1" w:themeShade="BF"/>
+          <w:sz w:val="32"/>
+          <w:szCs w:val="32"/>
+          <w:lang w:val="en-US"/>
+        </w:rPr>
+        <w:drawing>
+          <wp:inline distT="0" distB="0" distL="0" distR="0" wp14:anchorId="5FE34483" wp14:editId="1AC9AA90">
+            <wp:extent cx="6186616" cy="4344011"/>
+            <wp:effectExtent l="0" t="0" r="5080" b="0"/>
+            <wp:docPr id="595400511" name="Picture 5"/>
+            <wp:cNvGraphicFramePr>
+              <a:graphicFrameLocks xmlns:a="http://schemas.openxmlformats.org/drawingml/2006/main" noChangeAspect="1"/>
+            </wp:cNvGraphicFramePr>
+            <a:graphic xmlns:a="http://schemas.openxmlformats.org/drawingml/2006/main">
+              <a:graphicData uri="http://schemas.openxmlformats.org/drawingml/2006/picture">
+                <pic:pic xmlns:pic="http://schemas.openxmlformats.org/drawingml/2006/picture">
+                  <pic:nvPicPr>
+                    <pic:cNvPr id="595400511" name="Picture 595400511"/>
+                    <pic:cNvPicPr/>
+                  </pic:nvPicPr>
+                  <pic:blipFill>
+                    <a:blip r:embed="rId9">
+                      <a:extLst>
+                        <a:ext uri="{28A0092B-C50C-407E-A947-70E740481C1C}">
+                          <a14:useLocalDpi xmlns:a14="http://schemas.microsoft.com/office/drawing/2010/main" val="0"/>
+                        </a:ext>
+                      </a:extLst>
+                    </a:blip>
+                    <a:stretch>
+                      <a:fillRect/>
+                    </a:stretch>
+                  </pic:blipFill>
+                  <pic:spPr>
+                    <a:xfrm>
+                      <a:off x="0" y="0"/>
+                      <a:ext cx="6204633" cy="4356662"/>
+                    </a:xfrm>
+                    <a:prstGeom prst="rect">
+                      <a:avLst/>
+                    </a:prstGeom>
+                  </pic:spPr>
+                </pic:pic>
+              </a:graphicData>
+            </a:graphic>
+          </wp:inline>
+        </w:drawing>
+      </w:r>
+    </w:p>
+    <w:p>
+      <w:pPr>
+        <w:pStyle w:val="ListParagraph"/>
+        <w:rPr>
+          <w:rFonts w:ascii="Times New Roman" w:hAnsi="Times New Roman" w:cs="Times New Roman"/>
+          <w:b/>
+          <w:bCs/>
+          <w:color w:val="2F5496" w:themeColor="accent1" w:themeShade="BF"/>
+          <w:sz w:val="32"/>
+          <w:szCs w:val="32"/>
+          <w:lang w:val="en-US"/>
+        </w:rPr>
+      </w:pPr>
+    </w:p>
+    <w:p>
+      <w:pPr>
+        <w:pStyle w:val="ListParagraph"/>
+        <w:rPr>
+          <w:rFonts w:ascii="Times New Roman" w:hAnsi="Times New Roman" w:cs="Times New Roman"/>
+          <w:b/>
+          <w:bCs/>
+          <w:color w:val="2F5496" w:themeColor="accent1" w:themeShade="BF"/>
+          <w:sz w:val="32"/>
+          <w:szCs w:val="32"/>
+          <w:lang w:val="en-US"/>
+        </w:rPr>
+      </w:pPr>
+    </w:p>
+    <w:p>
+      <w:pPr>
+        <w:pStyle w:val="ListParagraph"/>
+        <w:rPr>
+          <w:rFonts w:ascii="Times New Roman" w:hAnsi="Times New Roman" w:cs="Times New Roman"/>
+          <w:b/>
+          <w:bCs/>
+          <w:color w:val="2F5496" w:themeColor="accent1" w:themeShade="BF"/>
+          <w:sz w:val="32"/>
+          <w:szCs w:val="32"/>
+          <w:lang w:val="en-US"/>
+        </w:rPr>
+      </w:pPr>
+    </w:p>
+    <w:p>
+      <w:pPr>
+        <w:pStyle w:val="ListParagraph"/>
+        <w:rPr>
+          <w:rFonts w:ascii="Times New Roman" w:hAnsi="Times New Roman" w:cs="Times New Roman"/>
+          <w:b/>
+          <w:bCs/>
+          <w:color w:val="2F5496" w:themeColor="accent1" w:themeShade="BF"/>
+          <w:sz w:val="32"/>
+          <w:szCs w:val="32"/>
+          <w:lang w:val="en-US"/>
+        </w:rPr>
+      </w:pPr>
+    </w:p>
+    <w:p>
+      <w:pPr>
+        <w:pStyle w:val="ListParagraph"/>
+        <w:rPr>
+          <w:rFonts w:ascii="Times New Roman" w:hAnsi="Times New Roman" w:cs="Times New Roman"/>
+          <w:b/>
+          <w:bCs/>
+          <w:color w:val="2F5496" w:themeColor="accent1" w:themeShade="BF"/>
+          <w:sz w:val="32"/>
+          <w:szCs w:val="32"/>
+          <w:lang w:val="en-US"/>
+        </w:rPr>
+      </w:pPr>
+    </w:p>
+    <w:p>
+      <w:pPr>
+        <w:pStyle w:val="ListParagraph"/>
+        <w:rPr>
+          <w:rFonts w:ascii="Times New Roman" w:hAnsi="Times New Roman" w:cs="Times New Roman"/>
+          <w:b/>
+          <w:bCs/>
+          <w:color w:val="2F5496" w:themeColor="accent1" w:themeShade="BF"/>
+          <w:sz w:val="32"/>
+          <w:szCs w:val="32"/>
+          <w:lang w:val="en-US"/>
+        </w:rPr>
+      </w:pPr>
+    </w:p>
+    <w:p>
+      <w:pPr>
+        <w:pStyle w:val="ListParagraph"/>
+        <w:rPr>
+          <w:rFonts w:ascii="Times New Roman" w:hAnsi="Times New Roman" w:cs="Times New Roman"/>
+          <w:b/>
+          <w:bCs/>
+          <w:color w:val="2F5496" w:themeColor="accent1" w:themeShade="BF"/>
+          <w:sz w:val="32"/>
+          <w:szCs w:val="32"/>
+          <w:lang w:val="en-US"/>
+        </w:rPr>
+      </w:pPr>
+    </w:p>
+    <w:p>
+      <w:pPr>
+        <w:pStyle w:val="ListParagraph"/>
+        <w:rPr>
+          <w:rFonts w:ascii="Times New Roman" w:hAnsi="Times New Roman" w:cs="Times New Roman"/>
+          <w:b/>
+          <w:bCs/>
+          <w:color w:val="2F5496" w:themeColor="accent1" w:themeShade="BF"/>
+          <w:sz w:val="32"/>
+          <w:szCs w:val="32"/>
+          <w:lang w:val="en-US"/>
+        </w:rPr>
+      </w:pPr>
+    </w:p>
+    <w:p>
+      <w:pPr>
+        <w:pStyle w:val="ListParagraph"/>
+        <w:rPr>
+          <w:rFonts w:ascii="Times New Roman" w:hAnsi="Times New Roman" w:cs="Times New Roman"/>
+          <w:b/>
+          <w:bCs/>
+          <w:color w:val="2F5496" w:themeColor="accent1" w:themeShade="BF"/>
+          <w:sz w:val="32"/>
+          <w:szCs w:val="32"/>
+          <w:lang w:val="en-US"/>
+        </w:rPr>
+      </w:pPr>
+    </w:p>
+    <w:p>
+      <w:pPr>
+        <w:pStyle w:val="ListParagraph"/>
+        <w:rPr>
+          <w:rFonts w:ascii="Times New Roman" w:hAnsi="Times New Roman" w:cs="Times New Roman"/>
+          <w:b/>
+          <w:bCs/>
+          <w:color w:val="2F5496" w:themeColor="accent1" w:themeShade="BF"/>
+          <w:sz w:val="32"/>
+          <w:szCs w:val="32"/>
+          <w:lang w:val="en-US"/>
+        </w:rPr>
+      </w:pPr>
+    </w:p>
+    <w:p>
+      <w:pPr>
+        <w:pStyle w:val="ListParagraph"/>
+        <w:rPr>
+          <w:rFonts w:ascii="Times New Roman" w:hAnsi="Times New Roman" w:cs="Times New Roman"/>
+          <w:b/>
+          <w:bCs/>
+          <w:color w:val="2F5496" w:themeColor="accent1" w:themeShade="BF"/>
+          <w:sz w:val="32"/>
+          <w:szCs w:val="32"/>
+          <w:lang w:val="en-US"/>
+        </w:rPr>
+      </w:pPr>
+    </w:p>
+    <w:p>
+      <w:pPr>
+        <w:pStyle w:val="ListParagraph"/>
+        <w:rPr>
+          <w:rFonts w:ascii="Times New Roman" w:hAnsi="Times New Roman" w:cs="Times New Roman"/>
+          <w:b/>
+          <w:bCs/>
+          <w:color w:val="2F5496" w:themeColor="accent1" w:themeShade="BF"/>
+          <w:sz w:val="32"/>
+          <w:szCs w:val="32"/>
+          <w:lang w:val="en-US"/>
+        </w:rPr>
+      </w:pPr>
+    </w:p>
+    <w:p>
+      <w:pPr>
+        <w:pStyle w:val="ListParagraph"/>
+        <w:rPr>
+          <w:rFonts w:ascii="Times New Roman" w:hAnsi="Times New Roman" w:cs="Times New Roman"/>
+          <w:b/>
+          <w:bCs/>
+          <w:color w:val="2F5496" w:themeColor="accent1" w:themeShade="BF"/>
+          <w:sz w:val="32"/>
+          <w:szCs w:val="32"/>
+          <w:lang w:val="en-US"/>
+        </w:rPr>
+      </w:pPr>
+    </w:p>
+    <w:p>
+      <w:pPr>
+        <w:pStyle w:val="ListParagraph"/>
+        <w:rPr>
+          <w:rFonts w:ascii="Times New Roman" w:hAnsi="Times New Roman" w:cs="Times New Roman"/>
+          <w:b/>
+          <w:bCs/>
+          <w:color w:val="2F5496" w:themeColor="accent1" w:themeShade="BF"/>
+          <w:sz w:val="32"/>
+          <w:szCs w:val="32"/>
+          <w:lang w:val="en-US"/>
+        </w:rPr>
+      </w:pPr>
+    </w:p>
+    <w:p>
+      <w:pPr>
+        <w:pStyle w:val="ListParagraph"/>
+        <w:rPr>
+          <w:rFonts w:ascii="Times New Roman" w:hAnsi="Times New Roman" w:cs="Times New Roman"/>
+          <w:b/>
+          <w:bCs/>
+          <w:color w:val="2F5496" w:themeColor="accent1" w:themeShade="BF"/>
+          <w:sz w:val="32"/>
+          <w:szCs w:val="32"/>
+          <w:lang w:val="en-US"/>
+        </w:rPr>
+      </w:pPr>
+    </w:p>
+    <w:p>
+      <w:pPr>
+        <w:pStyle w:val="ListParagraph"/>
+        <w:rPr>
+          <w:rFonts w:ascii="Times New Roman" w:hAnsi="Times New Roman" w:cs="Times New Roman"/>
+          <w:b/>
+          <w:bCs/>
+          <w:color w:val="2F5496" w:themeColor="accent1" w:themeShade="BF"/>
+          <w:sz w:val="32"/>
+          <w:szCs w:val="32"/>
+          <w:lang w:val="en-US"/>
+        </w:rPr>
+      </w:pPr>
+    </w:p>
+    <w:p>
+      <w:pPr>
+        <w:pStyle w:val="ListParagraph"/>
+        <w:rPr>
+          <w:rFonts w:ascii="Times New Roman" w:hAnsi="Times New Roman" w:cs="Times New Roman"/>
+          <w:b/>
+          <w:bCs/>
+          <w:color w:val="2F5496" w:themeColor="accent1" w:themeShade="BF"/>
+          <w:sz w:val="32"/>
+          <w:szCs w:val="32"/>
+          <w:lang w:val="en-US"/>
+        </w:rPr>
+      </w:pPr>
+    </w:p>
+    <w:p>
+      <w:pPr>
+        <w:pStyle w:val="ListParagraph"/>
+        <w:rPr>
+          <w:rFonts w:ascii="Times New Roman" w:hAnsi="Times New Roman" w:cs="Times New Roman"/>
+          <w:b/>
+          <w:bCs/>
+          <w:color w:val="2F5496" w:themeColor="accent1" w:themeShade="BF"/>
+          <w:sz w:val="32"/>
+          <w:szCs w:val="32"/>
+          <w:lang w:val="en-US"/>
+        </w:rPr>
+      </w:pPr>
+    </w:p>
+    <w:p>
+      <w:pPr>
+        <w:pStyle w:val="ListParagraph"/>
+        <w:rPr>
+          <w:rFonts w:ascii="Times New Roman" w:hAnsi="Times New Roman" w:cs="Times New Roman"/>
+          <w:b/>
+          <w:bCs/>
+          <w:color w:val="2F5496" w:themeColor="accent1" w:themeShade="BF"/>
+          <w:sz w:val="32"/>
+          <w:szCs w:val="32"/>
+          <w:lang w:val="en-US"/>
+        </w:rPr>
+      </w:pPr>
+    </w:p>
+    <w:p>
+      <w:pPr>
+        <w:pStyle w:val="ListParagraph"/>
+        <w:rPr>
+          <w:rFonts w:ascii="Times New Roman" w:hAnsi="Times New Roman" w:cs="Times New Roman"/>
+          <w:b/>
+          <w:bCs/>
+          <w:color w:val="2F5496" w:themeColor="accent1" w:themeShade="BF"/>
+          <w:sz w:val="32"/>
+          <w:szCs w:val="32"/>
+          <w:lang w:val="en-US"/>
+        </w:rPr>
+      </w:pPr>
+    </w:p>
+    <w:p>
+      <w:pPr>
+        <w:pStyle w:val="ListParagraph"/>
+        <w:rPr>
+          <w:rFonts w:ascii="Times New Roman" w:hAnsi="Times New Roman" w:cs="Times New Roman"/>
+          <w:b/>
+          <w:bCs/>
+          <w:color w:val="2F5496" w:themeColor="accent1" w:themeShade="BF"/>
+          <w:sz w:val="32"/>
+          <w:szCs w:val="32"/>
+          <w:lang w:val="en-US"/>
+        </w:rPr>
+      </w:pPr>
+    </w:p>
+    <w:p>
+      <w:pPr>
+        <w:pStyle w:val="ListParagraph"/>
+        <w:jc w:val="center"/>
+        <w:rPr>
+          <w:rFonts w:ascii="Times New Roman" w:hAnsi="Times New Roman" w:cs="Times New Roman"/>
+          <w:b/>
+          <w:bCs/>
+          <w:color w:val="2F5496" w:themeColor="accent1" w:themeShade="BF"/>
+          <w:sz w:val="32"/>
+          <w:szCs w:val="32"/>
+          <w:lang w:val="en-US"/>
+        </w:rPr>
+      </w:pPr>
+      <w:r>
+        <w:rPr>
+          <w:rFonts w:ascii="Times New Roman" w:hAnsi="Times New Roman" w:cs="Times New Roman"/>
+          <w:b/>
+          <w:bCs/>
+          <w:color w:val="2F5496" w:themeColor="accent1" w:themeShade="BF"/>
+          <w:sz w:val="32"/>
+          <w:szCs w:val="32"/>
+          <w:lang w:val="en-US"/>
+        </w:rPr>
+        <w:t>EXPERIMENT – 8</w:t>
+      </w:r>
+    </w:p>
+    <w:p>
+      <w:pPr>
+        <w:pStyle w:val="ListParagraph"/>
+        <w:rPr>
+          <w:rFonts w:ascii="Times New Roman" w:hAnsi="Times New Roman" w:cs="Times New Roman"/>
+          <w:b/>
+          <w:bCs/>
+          <w:color w:val="2F5496" w:themeColor="accent1" w:themeShade="BF"/>
+          <w:sz w:val="32"/>
+          <w:szCs w:val="32"/>
+          <w:lang w:val="en-US"/>
+        </w:rPr>
+      </w:pPr>
+    </w:p>
+    <w:p>
+      <w:pPr>
+        <w:pStyle w:val="ListParagraph"/>
+        <w:rPr>
+          <w:rFonts w:ascii="Times New Roman" w:hAnsi="Times New Roman" w:cs="Times New Roman"/>
+          <w:color w:val="0D0D0D" w:themeColor="text1" w:themeTint="F2"/>
+          <w:sz w:val="28"/>
+          <w:szCs w:val="28"/>
+        </w:rPr>
+      </w:pPr>
+      <w:r>
+        <w:rPr>
+          <w:rFonts w:ascii="Times New Roman" w:hAnsi="Times New Roman" w:cs="Times New Roman"/>
+          <w:b/>
+          <w:bCs/>
+          <w:color w:val="0D0D0D" w:themeColor="text1" w:themeTint="F2"/>
+          <w:sz w:val="28"/>
+          <w:szCs w:val="28"/>
+        </w:rPr>
+        <w:t>Aim:</w:t>
+      </w:r>
+      <w:r>
+        <w:rPr>
+          <w:rFonts w:ascii="Times New Roman" w:hAnsi="Times New Roman" w:cs="Times New Roman"/>
+          <w:color w:val="0D0D0D" w:themeColor="text1" w:themeTint="F2"/>
+          <w:sz w:val="28"/>
+          <w:szCs w:val="28"/>
+        </w:rPr>
+        <w:t xml:space="preserve"> To perform Project Management with an Agile Model using Jira Tool. </w:t>
+      </w:r>
+    </w:p>
+    <w:p>
+      <w:pPr>
+        <w:pStyle w:val="ListParagraph"/>
+        <w:rPr>
+          <w:rFonts w:ascii="Times New Roman" w:hAnsi="Times New Roman" w:cs="Times New Roman"/>
+          <w:color w:val="0D0D0D" w:themeColor="text1" w:themeTint="F2"/>
+          <w:sz w:val="28"/>
+          <w:szCs w:val="28"/>
+        </w:rPr>
+      </w:pPr>
+    </w:p>
+    <w:p>
+      <w:pPr>
+        <w:pStyle w:val="ListParagraph"/>
+        <w:rPr>
+          <w:rFonts w:ascii="Times New Roman" w:hAnsi="Times New Roman" w:cs="Times New Roman"/>
+          <w:color w:val="0D0D0D" w:themeColor="text1" w:themeTint="F2"/>
+          <w:sz w:val="28"/>
+          <w:szCs w:val="28"/>
+        </w:rPr>
+      </w:pPr>
+      <w:r>
+        <w:rPr>
+          <w:rFonts w:ascii="Times New Roman" w:hAnsi="Times New Roman" w:cs="Times New Roman"/>
+          <w:b/>
+          <w:bCs/>
+          <w:color w:val="0D0D0D" w:themeColor="text1" w:themeTint="F2"/>
+          <w:sz w:val="28"/>
+          <w:szCs w:val="28"/>
+        </w:rPr>
+        <w:t>Tools/ Apparatus:</w:t>
+      </w:r>
+      <w:r>
+        <w:rPr>
+          <w:rFonts w:ascii="Times New Roman" w:hAnsi="Times New Roman" w:cs="Times New Roman"/>
+          <w:color w:val="0D0D0D" w:themeColor="text1" w:themeTint="F2"/>
+          <w:sz w:val="28"/>
+          <w:szCs w:val="28"/>
+        </w:rPr>
+        <w:t xml:space="preserve"> Jira Tools </w:t>
+      </w:r>
+    </w:p>
+    <w:p>
+      <w:pPr>
+        <w:pStyle w:val="ListParagraph"/>
+        <w:rPr>
+          <w:rFonts w:ascii="Times New Roman" w:hAnsi="Times New Roman" w:cs="Times New Roman"/>
+          <w:color w:val="0D0D0D" w:themeColor="text1" w:themeTint="F2"/>
+          <w:sz w:val="28"/>
+          <w:szCs w:val="28"/>
+        </w:rPr>
+      </w:pPr>
+    </w:p>
+    <w:p>
+      <w:pPr>
+        <w:pStyle w:val="ListParagraph"/>
+        <w:rPr>
+          <w:rFonts w:ascii="Times New Roman" w:hAnsi="Times New Roman" w:cs="Times New Roman"/>
+          <w:color w:val="0D0D0D" w:themeColor="text1" w:themeTint="F2"/>
+          <w:sz w:val="28"/>
+          <w:szCs w:val="28"/>
+        </w:rPr>
+      </w:pPr>
+      <w:r>
+        <w:rPr>
+          <w:rFonts w:ascii="Times New Roman" w:hAnsi="Times New Roman" w:cs="Times New Roman"/>
+          <w:color w:val="0D0D0D" w:themeColor="text1" w:themeTint="F2"/>
+          <w:sz w:val="28"/>
+          <w:szCs w:val="28"/>
+        </w:rPr>
+        <w:t>1) Open Crome, Select Extensions and open in Visit Chrome Web Store.</w:t>
+      </w:r>
+    </w:p>
+    <w:p>
+      <w:pPr>
+        <w:pStyle w:val="ListParagraph"/>
+        <w:rPr>
+          <w:rFonts w:ascii="Times New Roman" w:hAnsi="Times New Roman" w:cs="Times New Roman"/>
+          <w:color w:val="0D0D0D" w:themeColor="text1" w:themeTint="F2"/>
+          <w:sz w:val="28"/>
+          <w:szCs w:val="28"/>
+        </w:rPr>
+      </w:pPr>
+      <w:r>
+        <w:rPr>
+          <w:rFonts w:ascii="Times New Roman" w:hAnsi="Times New Roman" w:cs="Times New Roman"/>
+          <w:color w:val="0D0D0D" w:themeColor="text1" w:themeTint="F2"/>
+          <w:sz w:val="28"/>
+          <w:szCs w:val="28"/>
+        </w:rPr>
+        <w:t xml:space="preserve"> 2) Search Selenium Ide in the Search bar. </w:t>
+      </w:r>
+    </w:p>
+    <w:p>
+      <w:pPr>
+        <w:pStyle w:val="ListParagraph"/>
+        <w:rPr>
+          <w:rFonts w:ascii="Times New Roman" w:hAnsi="Times New Roman" w:cs="Times New Roman"/>
+          <w:color w:val="0D0D0D" w:themeColor="text1" w:themeTint="F2"/>
+          <w:sz w:val="28"/>
+          <w:szCs w:val="28"/>
+        </w:rPr>
+      </w:pPr>
+      <w:r>
+        <w:rPr>
+          <w:rFonts w:ascii="Times New Roman" w:hAnsi="Times New Roman" w:cs="Times New Roman"/>
+          <w:color w:val="0D0D0D" w:themeColor="text1" w:themeTint="F2"/>
+          <w:sz w:val="28"/>
+          <w:szCs w:val="28"/>
+        </w:rPr>
+        <w:t xml:space="preserve">3) Select Selenium IDE and click on ADD TO CROME. </w:t>
+      </w:r>
+    </w:p>
+    <w:p>
+      <w:pPr>
+        <w:pStyle w:val="ListParagraph"/>
+        <w:rPr>
+          <w:rFonts w:ascii="Times New Roman" w:hAnsi="Times New Roman" w:cs="Times New Roman"/>
+          <w:color w:val="0D0D0D" w:themeColor="text1" w:themeTint="F2"/>
+          <w:sz w:val="28"/>
+          <w:szCs w:val="28"/>
+        </w:rPr>
+      </w:pPr>
+      <w:r>
+        <w:rPr>
+          <w:rFonts w:ascii="Times New Roman" w:hAnsi="Times New Roman" w:cs="Times New Roman"/>
+          <w:color w:val="0D0D0D" w:themeColor="text1" w:themeTint="F2"/>
+          <w:sz w:val="28"/>
+          <w:szCs w:val="28"/>
+        </w:rPr>
+        <w:t xml:space="preserve">4) Now from Extensions icon, open Selenium IDE. </w:t>
+      </w:r>
+    </w:p>
+    <w:p>
+      <w:pPr>
+        <w:pStyle w:val="ListParagraph"/>
+        <w:rPr>
+          <w:rFonts w:ascii="Times New Roman" w:hAnsi="Times New Roman" w:cs="Times New Roman"/>
+          <w:color w:val="0D0D0D" w:themeColor="text1" w:themeTint="F2"/>
+          <w:sz w:val="28"/>
+          <w:szCs w:val="28"/>
+        </w:rPr>
+      </w:pPr>
+      <w:r>
+        <w:rPr>
+          <w:rFonts w:ascii="Times New Roman" w:hAnsi="Times New Roman" w:cs="Times New Roman"/>
+          <w:color w:val="0D0D0D" w:themeColor="text1" w:themeTint="F2"/>
+          <w:sz w:val="28"/>
+          <w:szCs w:val="28"/>
+        </w:rPr>
+        <w:t xml:space="preserve">5) Select Report with new Project, then give name of project and give URL of the system. </w:t>
+      </w:r>
+    </w:p>
+    <w:p>
+      <w:pPr>
+        <w:pStyle w:val="ListParagraph"/>
+        <w:rPr>
+          <w:rFonts w:ascii="Times New Roman" w:hAnsi="Times New Roman" w:cs="Times New Roman"/>
+          <w:color w:val="0D0D0D" w:themeColor="text1" w:themeTint="F2"/>
+          <w:sz w:val="28"/>
+          <w:szCs w:val="28"/>
+        </w:rPr>
+      </w:pPr>
+      <w:r>
+        <w:rPr>
+          <w:rFonts w:ascii="Times New Roman" w:hAnsi="Times New Roman" w:cs="Times New Roman"/>
+          <w:color w:val="0D0D0D" w:themeColor="text1" w:themeTint="F2"/>
+          <w:sz w:val="28"/>
+          <w:szCs w:val="28"/>
+        </w:rPr>
+        <w:t>6) Now all the records are tested in this IDE of the system</w:t>
+      </w:r>
+    </w:p>
+    <w:p>
+      <w:pPr>
+        <w:pStyle w:val="ListParagraph"/>
+        <w:rPr>
+          <w:rFonts w:ascii="Times New Roman" w:hAnsi="Times New Roman" w:cs="Times New Roman"/>
+          <w:color w:val="0D0D0D" w:themeColor="text1" w:themeTint="F2"/>
+          <w:sz w:val="28"/>
+          <w:szCs w:val="28"/>
+        </w:rPr>
+      </w:pPr>
+    </w:p>
+    <w:p>
+      <w:pPr>
+        <w:pStyle w:val="ListParagraph"/>
+        <w:rPr>
+          <w:rFonts w:ascii="Times New Roman" w:hAnsi="Times New Roman" w:cs="Times New Roman"/>
+          <w:color w:val="0D0D0D" w:themeColor="text1" w:themeTint="F2"/>
+          <w:sz w:val="28"/>
+          <w:szCs w:val="28"/>
+          <w:lang w:val="en-US"/>
+        </w:rPr>
+      </w:pPr>
+      <w:r>
+        <w:rPr>
+          <w:rFonts w:ascii="Times New Roman" w:hAnsi="Times New Roman" w:cs="Times New Roman"/>
+          <w:noProof/>
+          <w:color w:val="000000" w:themeColor="text1"/>
+          <w:sz w:val="28"/>
+          <w:szCs w:val="28"/>
+          <w:lang w:val="en-US"/>
+        </w:rPr>
+        <w:drawing>
+          <wp:inline distT="0" distB="0" distL="0" distR="0" wp14:anchorId="3805A005" wp14:editId="06A949C9">
+            <wp:extent cx="6277232" cy="5897245"/>
+            <wp:effectExtent l="0" t="0" r="9525" b="8255"/>
+            <wp:docPr id="84462430" name="Picture 6"/>
+            <wp:cNvGraphicFramePr>
+              <a:graphicFrameLocks xmlns:a="http://schemas.openxmlformats.org/drawingml/2006/main" noChangeAspect="1"/>
+            </wp:cNvGraphicFramePr>
+            <a:graphic xmlns:a="http://schemas.openxmlformats.org/drawingml/2006/main">
+              <a:graphicData uri="http://schemas.openxmlformats.org/drawingml/2006/picture">
+                <pic:pic xmlns:pic="http://schemas.openxmlformats.org/drawingml/2006/picture">
+                  <pic:nvPicPr>
+                    <pic:cNvPr id="84462430" name="Picture 84462430"/>
+                    <pic:cNvPicPr/>
+                  </pic:nvPicPr>
+                  <pic:blipFill>
+                    <a:blip r:embed="rId10">
+                      <a:extLst>
+                        <a:ext uri="{28A0092B-C50C-407E-A947-70E740481C1C}">
+                          <a14:useLocalDpi xmlns:a14="http://schemas.microsoft.com/office/drawing/2010/main" val="0"/>
+                        </a:ext>
+                      </a:extLst>
+                    </a:blip>
+                    <a:stretch>
+                      <a:fillRect/>
+                    </a:stretch>
+                  </pic:blipFill>
+                  <pic:spPr>
+                    <a:xfrm>
+                      <a:off x="0" y="0"/>
+                      <a:ext cx="6281817" cy="5901553"/>
+                    </a:xfrm>
+                    <a:prstGeom prst="rect">
+                      <a:avLst/>
+                    </a:prstGeom>
+                  </pic:spPr>
+                </pic:pic>
+              </a:graphicData>
+            </a:graphic>
+          </wp:inline>
+        </w:drawing>
+      </w:r>
+    </w:p>
+    <w:p>
+      <w:pPr>
+        <w:pStyle w:val="ListParagraph"/>
+        <w:rPr>
+          <w:rFonts w:ascii="Times New Roman" w:hAnsi="Times New Roman" w:cs="Times New Roman"/>
+          <w:color w:val="0D0D0D" w:themeColor="text1" w:themeTint="F2"/>
+          <w:sz w:val="28"/>
+          <w:szCs w:val="28"/>
+          <w:lang w:val="en-US"/>
+        </w:rPr>
+      </w:pPr>
+    </w:p>
+    <w:p>
+      <w:pPr>
+        <w:pStyle w:val="ListParagraph"/>
+        <w:rPr>
+          <w:rFonts w:ascii="Times New Roman" w:hAnsi="Times New Roman" w:cs="Times New Roman"/>
+          <w:color w:val="0D0D0D" w:themeColor="text1" w:themeTint="F2"/>
+          <w:sz w:val="28"/>
+          <w:szCs w:val="28"/>
+          <w:lang w:val="en-US"/>
+        </w:rPr>
+      </w:pPr>
+    </w:p>
+    <w:p>
+      <w:pPr>
+        <w:pStyle w:val="ListParagraph"/>
+        <w:rPr>
+          <w:rFonts w:ascii="Times New Roman" w:hAnsi="Times New Roman" w:cs="Times New Roman"/>
+          <w:color w:val="0D0D0D" w:themeColor="text1" w:themeTint="F2"/>
+          <w:sz w:val="28"/>
+          <w:szCs w:val="28"/>
+          <w:lang w:val="en-US"/>
+        </w:rPr>
+      </w:pPr>
+    </w:p>
+    <w:p>
+      <w:pPr>
+        <w:pStyle w:val="ListParagraph"/>
+        <w:rPr>
+          <w:rFonts w:ascii="Times New Roman" w:hAnsi="Times New Roman" w:cs="Times New Roman"/>
+          <w:color w:val="0D0D0D" w:themeColor="text1" w:themeTint="F2"/>
+          <w:sz w:val="28"/>
+          <w:szCs w:val="28"/>
+          <w:lang w:val="en-US"/>
+        </w:rPr>
+      </w:pPr>
+      <w:r>
+        <w:rPr>
+          <w:rFonts w:ascii="Times New Roman" w:hAnsi="Times New Roman" w:cs="Times New Roman"/>
+          <w:noProof/>
+          <w:color w:val="000000" w:themeColor="text1"/>
+          <w:sz w:val="28"/>
+          <w:szCs w:val="28"/>
+          <w:lang w:val="en-US"/>
+        </w:rPr>
+        <w:drawing>
+          <wp:inline distT="0" distB="0" distL="0" distR="0" wp14:anchorId="318AED5A" wp14:editId="2903BB36">
+            <wp:extent cx="5848350" cy="7553325"/>
+            <wp:effectExtent l="0" t="0" r="0" b="9525"/>
+            <wp:docPr id="1385802650" name="Picture 7"/>
+            <wp:cNvGraphicFramePr>
+              <a:graphicFrameLocks xmlns:a="http://schemas.openxmlformats.org/drawingml/2006/main" noChangeAspect="1"/>
+            </wp:cNvGraphicFramePr>
+            <a:graphic xmlns:a="http://schemas.openxmlformats.org/drawingml/2006/main">
+              <a:graphicData uri="http://schemas.openxmlformats.org/drawingml/2006/picture">
+                <pic:pic xmlns:pic="http://schemas.openxmlformats.org/drawingml/2006/picture">
+                  <pic:nvPicPr>
+                    <pic:cNvPr id="1385802650" name="Picture 1385802650"/>
+                    <pic:cNvPicPr/>
+                  </pic:nvPicPr>
+                  <pic:blipFill>
+                    <a:blip r:embed="rId11">
+                      <a:extLst>
+                        <a:ext uri="{28A0092B-C50C-407E-A947-70E740481C1C}">
+                          <a14:useLocalDpi xmlns:a14="http://schemas.microsoft.com/office/drawing/2010/main" val="0"/>
+                        </a:ext>
+                      </a:extLst>
+                    </a:blip>
+                    <a:stretch>
+                      <a:fillRect/>
+                    </a:stretch>
+                  </pic:blipFill>
+                  <pic:spPr>
+                    <a:xfrm>
+                      <a:off x="0" y="0"/>
+                      <a:ext cx="5848350" cy="7553325"/>
                     </a:xfrm>
                     <a:prstGeom prst="rect">
                       <a:avLst/>
@@ -14443,7 +16603,6 @@
   <w:style w:type="character" w:default="1" w:styleId="DefaultParagraphFont">
     <w:name w:val="Default Paragraph Font"/>
     <w:uiPriority w:val="1"/>
-    <w:semiHidden/>
     <w:unhideWhenUsed/>
   </w:style>
   <w:style w:type="table" w:default="1" w:styleId="TableNormal">

</xml_diff>